<commit_message>
day 5 post ready
</commit_message>
<xml_diff>
--- a/posts.docx
+++ b/posts.docx
@@ -115,7 +115,26 @@
           <w:shd w:val="clear" w:color="auto" w:fill="FFFFFF"/>
         </w:rPr>
         <w:br/>
-        <w:t>Treemap:</w:t>
+      </w:r>
+      <w:proofErr w:type="spellStart"/>
+      <w:r>
+        <w:rPr>
+          <w:rFonts w:ascii="Segoe UI" w:hAnsi="Segoe UI" w:cs="Segoe UI"/>
+          <w:sz w:val="21"/>
+          <w:szCs w:val="21"/>
+          <w:shd w:val="clear" w:color="auto" w:fill="FFFFFF"/>
+        </w:rPr>
+        <w:t>Treemap</w:t>
+      </w:r>
+      <w:proofErr w:type="spellEnd"/>
+      <w:r>
+        <w:rPr>
+          <w:rFonts w:ascii="Segoe UI" w:hAnsi="Segoe UI" w:cs="Segoe UI"/>
+          <w:sz w:val="21"/>
+          <w:szCs w:val="21"/>
+          <w:shd w:val="clear" w:color="auto" w:fill="FFFFFF"/>
+        </w:rPr>
+        <w:t>:</w:t>
       </w:r>
       <w:r>
         <w:rPr>
@@ -225,7 +244,26 @@
           <w:shd w:val="clear" w:color="auto" w:fill="FFFFFF"/>
         </w:rPr>
         <w:br/>
-        <w:t>Emphasises the Sales Distribution by Segment across various Countries so as to provide information as which segments are dominant in which country.</w:t>
+      </w:r>
+      <w:proofErr w:type="spellStart"/>
+      <w:r>
+        <w:rPr>
+          <w:rFonts w:ascii="Segoe UI" w:hAnsi="Segoe UI" w:cs="Segoe UI"/>
+          <w:sz w:val="21"/>
+          <w:szCs w:val="21"/>
+          <w:shd w:val="clear" w:color="auto" w:fill="FFFFFF"/>
+        </w:rPr>
+        <w:t>Emphasises</w:t>
+      </w:r>
+      <w:proofErr w:type="spellEnd"/>
+      <w:r>
+        <w:rPr>
+          <w:rFonts w:ascii="Segoe UI" w:hAnsi="Segoe UI" w:cs="Segoe UI"/>
+          <w:sz w:val="21"/>
+          <w:szCs w:val="21"/>
+          <w:shd w:val="clear" w:color="auto" w:fill="FFFFFF"/>
+        </w:rPr>
+        <w:t xml:space="preserve"> the Sales Distribution by Segment across various Countries so as to provide information as which segments are dominant in which country.</w:t>
       </w:r>
       <w:r>
         <w:rPr>
@@ -387,7 +425,27 @@
           <w:shd w:val="clear" w:color="auto" w:fill="FFFFFF"/>
         </w:rPr>
         <w:br/>
-        <w:t>It’s fascinating to see how the Dashboard transforms from a functional tool to Business Intelligence when PowerBI and Data Visualization is applied to track Sales Performance.</w:t>
+        <w:t xml:space="preserve">It’s fascinating to see how the Dashboard transforms from a functional tool to Business Intelligence when </w:t>
+      </w:r>
+      <w:proofErr w:type="spellStart"/>
+      <w:r>
+        <w:rPr>
+          <w:rFonts w:ascii="Segoe UI" w:hAnsi="Segoe UI" w:cs="Segoe UI"/>
+          <w:sz w:val="21"/>
+          <w:szCs w:val="21"/>
+          <w:shd w:val="clear" w:color="auto" w:fill="FFFFFF"/>
+        </w:rPr>
+        <w:t>PowerBI</w:t>
+      </w:r>
+      <w:proofErr w:type="spellEnd"/>
+      <w:r>
+        <w:rPr>
+          <w:rFonts w:ascii="Segoe UI" w:hAnsi="Segoe UI" w:cs="Segoe UI"/>
+          <w:sz w:val="21"/>
+          <w:szCs w:val="21"/>
+          <w:shd w:val="clear" w:color="auto" w:fill="FFFFFF"/>
+        </w:rPr>
+        <w:t xml:space="preserve"> and Data Visualization is applied to track Sales Performance.</w:t>
       </w:r>
       <w:r>
         <w:rPr>
@@ -414,8 +472,90 @@
           <w:sz w:val="24"/>
           <w:szCs w:val="24"/>
         </w:rPr>
-        <w:t>#PowerBI #DataVisualization #ProfitAnalysis #BusinessIntelligence #MyDashboardJourney</w:t>
-      </w:r>
+        <w:t>#</w:t>
+      </w:r>
+      <w:proofErr w:type="spellStart"/>
+      <w:r>
+        <w:rPr>
+          <w:rFonts w:ascii="Times New Roman" w:eastAsia="Times New Roman" w:hAnsi="Times New Roman" w:cs="Times New Roman"/>
+          <w:sz w:val="24"/>
+          <w:szCs w:val="24"/>
+        </w:rPr>
+        <w:t>PowerBI</w:t>
+      </w:r>
+      <w:proofErr w:type="spellEnd"/>
+      <w:r>
+        <w:rPr>
+          <w:rFonts w:ascii="Times New Roman" w:eastAsia="Times New Roman" w:hAnsi="Times New Roman" w:cs="Times New Roman"/>
+          <w:sz w:val="24"/>
+          <w:szCs w:val="24"/>
+        </w:rPr>
+        <w:t xml:space="preserve"> #</w:t>
+      </w:r>
+      <w:proofErr w:type="spellStart"/>
+      <w:r>
+        <w:rPr>
+          <w:rFonts w:ascii="Times New Roman" w:eastAsia="Times New Roman" w:hAnsi="Times New Roman" w:cs="Times New Roman"/>
+          <w:sz w:val="24"/>
+          <w:szCs w:val="24"/>
+        </w:rPr>
+        <w:t>DataVisualization</w:t>
+      </w:r>
+      <w:proofErr w:type="spellEnd"/>
+      <w:r>
+        <w:rPr>
+          <w:rFonts w:ascii="Times New Roman" w:eastAsia="Times New Roman" w:hAnsi="Times New Roman" w:cs="Times New Roman"/>
+          <w:sz w:val="24"/>
+          <w:szCs w:val="24"/>
+        </w:rPr>
+        <w:t xml:space="preserve"> #</w:t>
+      </w:r>
+      <w:proofErr w:type="spellStart"/>
+      <w:r>
+        <w:rPr>
+          <w:rFonts w:ascii="Times New Roman" w:eastAsia="Times New Roman" w:hAnsi="Times New Roman" w:cs="Times New Roman"/>
+          <w:sz w:val="24"/>
+          <w:szCs w:val="24"/>
+        </w:rPr>
+        <w:t>ProfitAnalysis</w:t>
+      </w:r>
+      <w:proofErr w:type="spellEnd"/>
+      <w:r>
+        <w:rPr>
+          <w:rFonts w:ascii="Times New Roman" w:eastAsia="Times New Roman" w:hAnsi="Times New Roman" w:cs="Times New Roman"/>
+          <w:sz w:val="24"/>
+          <w:szCs w:val="24"/>
+        </w:rPr>
+        <w:t xml:space="preserve"> #</w:t>
+      </w:r>
+      <w:proofErr w:type="spellStart"/>
+      <w:r>
+        <w:rPr>
+          <w:rFonts w:ascii="Times New Roman" w:eastAsia="Times New Roman" w:hAnsi="Times New Roman" w:cs="Times New Roman"/>
+          <w:sz w:val="24"/>
+          <w:szCs w:val="24"/>
+        </w:rPr>
+        <w:t>BusinessIntelligence</w:t>
+      </w:r>
+      <w:proofErr w:type="spellEnd"/>
+      <w:r>
+        <w:rPr>
+          <w:rFonts w:ascii="Times New Roman" w:eastAsia="Times New Roman" w:hAnsi="Times New Roman" w:cs="Times New Roman"/>
+          <w:sz w:val="24"/>
+          <w:szCs w:val="24"/>
+        </w:rPr>
+        <w:t xml:space="preserve"> #</w:t>
+      </w:r>
+      <w:proofErr w:type="spellStart"/>
+      <w:r>
+        <w:rPr>
+          <w:rFonts w:ascii="Times New Roman" w:eastAsia="Times New Roman" w:hAnsi="Times New Roman" w:cs="Times New Roman"/>
+          <w:sz w:val="24"/>
+          <w:szCs w:val="24"/>
+        </w:rPr>
+        <w:t>MyDashboardJourney</w:t>
+      </w:r>
+      <w:proofErr w:type="spellEnd"/>
     </w:p>
     <w:p>
       <w:pPr>
@@ -458,8 +598,20 @@
             <w:szCs w:val="21"/>
             <w:shd w:val="clear" w:color="auto" w:fill="FFFFFF"/>
           </w:rPr>
-          <w:t>#dataanalysis</w:t>
+          <w:t>#</w:t>
         </w:r>
+        <w:proofErr w:type="spellStart"/>
+        <w:r>
+          <w:rPr>
+            <w:rStyle w:val="Hyperlink"/>
+            <w:rFonts w:ascii="Segoe UI" w:hAnsi="Segoe UI" w:cs="Segoe UI"/>
+            <w:sz w:val="21"/>
+            <w:szCs w:val="21"/>
+            <w:shd w:val="clear" w:color="auto" w:fill="FFFFFF"/>
+          </w:rPr>
+          <w:t>dataanalysis</w:t>
+        </w:r>
+        <w:proofErr w:type="spellEnd"/>
       </w:hyperlink>
       <w:r>
         <w:rPr>
@@ -1009,8 +1161,90 @@
           <w:sz w:val="24"/>
           <w:szCs w:val="24"/>
         </w:rPr>
-        <w:t>#PowerBI #DataVisualization #ProfitAnalysis #BusinessIntelligence #MyDashboardJourney</w:t>
-      </w:r>
+        <w:t>#</w:t>
+      </w:r>
+      <w:proofErr w:type="spellStart"/>
+      <w:r>
+        <w:rPr>
+          <w:rFonts w:ascii="Times New Roman" w:eastAsia="Times New Roman" w:hAnsi="Times New Roman" w:cs="Times New Roman"/>
+          <w:sz w:val="24"/>
+          <w:szCs w:val="24"/>
+        </w:rPr>
+        <w:t>PowerBI</w:t>
+      </w:r>
+      <w:proofErr w:type="spellEnd"/>
+      <w:r>
+        <w:rPr>
+          <w:rFonts w:ascii="Times New Roman" w:eastAsia="Times New Roman" w:hAnsi="Times New Roman" w:cs="Times New Roman"/>
+          <w:sz w:val="24"/>
+          <w:szCs w:val="24"/>
+        </w:rPr>
+        <w:t xml:space="preserve"> #</w:t>
+      </w:r>
+      <w:proofErr w:type="spellStart"/>
+      <w:r>
+        <w:rPr>
+          <w:rFonts w:ascii="Times New Roman" w:eastAsia="Times New Roman" w:hAnsi="Times New Roman" w:cs="Times New Roman"/>
+          <w:sz w:val="24"/>
+          <w:szCs w:val="24"/>
+        </w:rPr>
+        <w:t>DataVisualization</w:t>
+      </w:r>
+      <w:proofErr w:type="spellEnd"/>
+      <w:r>
+        <w:rPr>
+          <w:rFonts w:ascii="Times New Roman" w:eastAsia="Times New Roman" w:hAnsi="Times New Roman" w:cs="Times New Roman"/>
+          <w:sz w:val="24"/>
+          <w:szCs w:val="24"/>
+        </w:rPr>
+        <w:t xml:space="preserve"> #</w:t>
+      </w:r>
+      <w:proofErr w:type="spellStart"/>
+      <w:r>
+        <w:rPr>
+          <w:rFonts w:ascii="Times New Roman" w:eastAsia="Times New Roman" w:hAnsi="Times New Roman" w:cs="Times New Roman"/>
+          <w:sz w:val="24"/>
+          <w:szCs w:val="24"/>
+        </w:rPr>
+        <w:t>ProfitAnalysis</w:t>
+      </w:r>
+      <w:proofErr w:type="spellEnd"/>
+      <w:r>
+        <w:rPr>
+          <w:rFonts w:ascii="Times New Roman" w:eastAsia="Times New Roman" w:hAnsi="Times New Roman" w:cs="Times New Roman"/>
+          <w:sz w:val="24"/>
+          <w:szCs w:val="24"/>
+        </w:rPr>
+        <w:t xml:space="preserve"> #</w:t>
+      </w:r>
+      <w:proofErr w:type="spellStart"/>
+      <w:r>
+        <w:rPr>
+          <w:rFonts w:ascii="Times New Roman" w:eastAsia="Times New Roman" w:hAnsi="Times New Roman" w:cs="Times New Roman"/>
+          <w:sz w:val="24"/>
+          <w:szCs w:val="24"/>
+        </w:rPr>
+        <w:t>BusinessIntelligence</w:t>
+      </w:r>
+      <w:proofErr w:type="spellEnd"/>
+      <w:r>
+        <w:rPr>
+          <w:rFonts w:ascii="Times New Roman" w:eastAsia="Times New Roman" w:hAnsi="Times New Roman" w:cs="Times New Roman"/>
+          <w:sz w:val="24"/>
+          <w:szCs w:val="24"/>
+        </w:rPr>
+        <w:t xml:space="preserve"> #</w:t>
+      </w:r>
+      <w:proofErr w:type="spellStart"/>
+      <w:r>
+        <w:rPr>
+          <w:rFonts w:ascii="Times New Roman" w:eastAsia="Times New Roman" w:hAnsi="Times New Roman" w:cs="Times New Roman"/>
+          <w:sz w:val="24"/>
+          <w:szCs w:val="24"/>
+        </w:rPr>
+        <w:t>MyDashboardJourney</w:t>
+      </w:r>
+      <w:proofErr w:type="spellEnd"/>
     </w:p>
     <w:p>
       <w:pPr>
@@ -1053,8 +1287,20 @@
             <w:szCs w:val="21"/>
             <w:shd w:val="clear" w:color="auto" w:fill="FFFFFF"/>
           </w:rPr>
-          <w:t>#dataanalysis</w:t>
+          <w:t>#</w:t>
         </w:r>
+        <w:proofErr w:type="spellStart"/>
+        <w:r>
+          <w:rPr>
+            <w:rStyle w:val="Hyperlink"/>
+            <w:rFonts w:ascii="Segoe UI" w:hAnsi="Segoe UI" w:cs="Segoe UI"/>
+            <w:sz w:val="21"/>
+            <w:szCs w:val="21"/>
+            <w:shd w:val="clear" w:color="auto" w:fill="FFFFFF"/>
+          </w:rPr>
+          <w:t>dataanalysis</w:t>
+        </w:r>
+        <w:proofErr w:type="spellEnd"/>
       </w:hyperlink>
       <w:r>
         <w:rPr>
@@ -1303,6 +1549,7 @@
         <w:br/>
       </w:r>
       <w:hyperlink r:id="rId13" w:history="1">
+        <w:proofErr w:type="spellStart"/>
         <w:r>
           <w:rPr>
             <w:rStyle w:val="visually-hidden"/>
@@ -1319,6 +1566,7 @@
           </w:rPr>
           <w:t>#PowerBI</w:t>
         </w:r>
+        <w:proofErr w:type="spellEnd"/>
       </w:hyperlink>
       <w:r>
         <w:rPr>
@@ -1328,6 +1576,7 @@
         <w:t xml:space="preserve"> </w:t>
       </w:r>
       <w:hyperlink r:id="rId14" w:history="1">
+        <w:proofErr w:type="spellStart"/>
         <w:r>
           <w:rPr>
             <w:rStyle w:val="visually-hidden"/>
@@ -1344,6 +1593,7 @@
           </w:rPr>
           <w:t>#DataAnalysis</w:t>
         </w:r>
+        <w:proofErr w:type="spellEnd"/>
       </w:hyperlink>
       <w:r>
         <w:rPr>
@@ -1353,6 +1603,7 @@
         <w:t xml:space="preserve"> </w:t>
       </w:r>
       <w:hyperlink r:id="rId15" w:history="1">
+        <w:proofErr w:type="spellStart"/>
         <w:r>
           <w:rPr>
             <w:rStyle w:val="visually-hidden"/>
@@ -1369,6 +1620,7 @@
           </w:rPr>
           <w:t>#DiscountAnalysis</w:t>
         </w:r>
+        <w:proofErr w:type="spellEnd"/>
       </w:hyperlink>
       <w:r>
         <w:rPr>
@@ -1378,6 +1630,7 @@
         <w:t xml:space="preserve"> </w:t>
       </w:r>
       <w:hyperlink r:id="rId16" w:history="1">
+        <w:proofErr w:type="spellStart"/>
         <w:r>
           <w:rPr>
             <w:rStyle w:val="visually-hidden"/>
@@ -1394,6 +1647,7 @@
           </w:rPr>
           <w:t>#DashboardDesign</w:t>
         </w:r>
+        <w:proofErr w:type="spellEnd"/>
       </w:hyperlink>
       <w:r>
         <w:rPr>
@@ -1403,6 +1657,7 @@
         <w:t xml:space="preserve"> </w:t>
       </w:r>
       <w:hyperlink r:id="rId17" w:history="1">
+        <w:proofErr w:type="spellStart"/>
         <w:r>
           <w:rPr>
             <w:rStyle w:val="visually-hidden"/>
@@ -1419,6 +1674,7 @@
           </w:rPr>
           <w:t>#DataVisualization</w:t>
         </w:r>
+        <w:proofErr w:type="spellEnd"/>
       </w:hyperlink>
       <w:r>
         <w:rPr>
@@ -1428,6 +1684,7 @@
         <w:t xml:space="preserve"> </w:t>
       </w:r>
       <w:hyperlink r:id="rId18" w:history="1">
+        <w:proofErr w:type="spellStart"/>
         <w:r>
           <w:rPr>
             <w:rStyle w:val="visually-hidden"/>
@@ -1444,9 +1701,619 @@
           </w:rPr>
           <w:t>#Analytics</w:t>
         </w:r>
+        <w:proofErr w:type="spellEnd"/>
       </w:hyperlink>
     </w:p>
     <w:p/>
+    <w:p/>
+    <w:p/>
+    <w:p/>
+    <w:p/>
+    <w:p/>
+    <w:p/>
+    <w:p/>
+    <w:p/>
+    <w:p/>
+    <w:p/>
+    <w:p/>
+    <w:p/>
+    <w:p/>
+    <w:p/>
+    <w:p/>
+    <w:p/>
+    <w:p/>
+    <w:p/>
+    <w:p>
+      <w:pPr>
+        <w:spacing w:before="100" w:beforeAutospacing="1" w:after="100" w:afterAutospacing="1" w:line="240" w:lineRule="auto"/>
+        <w:rPr>
+          <w:rFonts w:ascii="Times New Roman" w:eastAsia="Times New Roman" w:hAnsi="Times New Roman" w:cs="Times New Roman"/>
+          <w:sz w:val="24"/>
+          <w:szCs w:val="24"/>
+        </w:rPr>
+      </w:pPr>
+      <w:r>
+        <w:rPr>
+          <w:rFonts w:ascii="Times New Roman" w:eastAsia="Times New Roman" w:hAnsi="Times New Roman" w:cs="Times New Roman"/>
+          <w:sz w:val="24"/>
+          <w:szCs w:val="24"/>
+        </w:rPr>
+        <w:lastRenderedPageBreak/>
+        <w:t>:</w:t>
+      </w:r>
+    </w:p>
+    <w:p>
+      <w:pPr>
+        <w:spacing w:after="0" w:line="240" w:lineRule="auto"/>
+        <w:rPr>
+          <w:rFonts w:ascii="Times New Roman" w:eastAsia="Times New Roman" w:hAnsi="Times New Roman" w:cs="Times New Roman"/>
+          <w:sz w:val="24"/>
+          <w:szCs w:val="24"/>
+        </w:rPr>
+      </w:pPr>
+      <w:r>
+        <w:rPr>
+          <w:rFonts w:ascii="Times New Roman" w:eastAsia="Times New Roman" w:hAnsi="Times New Roman" w:cs="Times New Roman"/>
+          <w:sz w:val="24"/>
+          <w:szCs w:val="24"/>
+        </w:rPr>
+        <w:pict w14:anchorId="6266142D">
+          <v:rect id="_x0000_i1025" style="width:0;height:1.5pt" o:hralign="center" o:hrstd="t" o:hr="t" fillcolor="#a0a0a0" stroked="f"/>
+        </w:pict>
+      </w:r>
+    </w:p>
+    <w:p>
+      <w:pPr>
+        <w:spacing w:before="100" w:beforeAutospacing="1" w:after="100" w:afterAutospacing="1" w:line="240" w:lineRule="auto"/>
+        <w:rPr>
+          <w:rFonts w:ascii="Times New Roman" w:eastAsia="Times New Roman" w:hAnsi="Times New Roman" w:cs="Times New Roman"/>
+          <w:sz w:val="24"/>
+          <w:szCs w:val="24"/>
+        </w:rPr>
+      </w:pPr>
+      <w:r>
+        <w:rPr>
+          <w:rFonts w:ascii="Segoe UI Emoji" w:eastAsia="Times New Roman" w:hAnsi="Segoe UI Emoji" w:cs="Segoe UI Emoji"/>
+          <w:b/>
+          <w:bCs/>
+          <w:sz w:val="24"/>
+          <w:szCs w:val="24"/>
+        </w:rPr>
+        <w:t>🌍</w:t>
+      </w:r>
+      <w:r>
+        <w:rPr>
+          <w:rFonts w:ascii="Times New Roman" w:eastAsia="Times New Roman" w:hAnsi="Times New Roman" w:cs="Times New Roman"/>
+          <w:b/>
+          <w:bCs/>
+          <w:sz w:val="24"/>
+          <w:szCs w:val="24"/>
+        </w:rPr>
+        <w:t xml:space="preserve"> Day 5: Geographical Analysis in Power BI!</w:t>
+      </w:r>
+    </w:p>
+    <w:p>
+      <w:pPr>
+        <w:spacing w:before="100" w:beforeAutospacing="1" w:after="100" w:afterAutospacing="1" w:line="240" w:lineRule="auto"/>
+        <w:rPr>
+          <w:rFonts w:ascii="Times New Roman" w:eastAsia="Times New Roman" w:hAnsi="Times New Roman" w:cs="Times New Roman"/>
+          <w:sz w:val="24"/>
+          <w:szCs w:val="24"/>
+        </w:rPr>
+      </w:pPr>
+      <w:r>
+        <w:rPr>
+          <w:rFonts w:ascii="Times New Roman" w:eastAsia="Times New Roman" w:hAnsi="Times New Roman" w:cs="Times New Roman"/>
+          <w:sz w:val="24"/>
+          <w:szCs w:val="24"/>
+        </w:rPr>
+        <w:t xml:space="preserve">Today, I’m excited to share insights from my </w:t>
+      </w:r>
+      <w:r>
+        <w:rPr>
+          <w:rFonts w:ascii="Times New Roman" w:eastAsia="Times New Roman" w:hAnsi="Times New Roman" w:cs="Times New Roman"/>
+          <w:b/>
+          <w:bCs/>
+          <w:sz w:val="24"/>
+          <w:szCs w:val="24"/>
+        </w:rPr>
+        <w:t>Geographical Analysis</w:t>
+      </w:r>
+      <w:r>
+        <w:rPr>
+          <w:rFonts w:ascii="Times New Roman" w:eastAsia="Times New Roman" w:hAnsi="Times New Roman" w:cs="Times New Roman"/>
+          <w:sz w:val="24"/>
+          <w:szCs w:val="24"/>
+        </w:rPr>
+        <w:t xml:space="preserve"> page in Power BI. Visualizing sales performance across countries helps to pinpoint regional trends and opportunities.</w:t>
+      </w:r>
+    </w:p>
+    <w:p>
+      <w:pPr>
+        <w:spacing w:before="100" w:beforeAutospacing="1" w:after="100" w:afterAutospacing="1" w:line="240" w:lineRule="auto"/>
+        <w:rPr>
+          <w:rFonts w:ascii="Times New Roman" w:eastAsia="Times New Roman" w:hAnsi="Times New Roman" w:cs="Times New Roman"/>
+          <w:sz w:val="24"/>
+          <w:szCs w:val="24"/>
+        </w:rPr>
+      </w:pPr>
+      <w:r>
+        <w:rPr>
+          <w:rFonts w:ascii="Times New Roman" w:eastAsia="Times New Roman" w:hAnsi="Times New Roman" w:cs="Times New Roman"/>
+          <w:b/>
+          <w:bCs/>
+          <w:sz w:val="24"/>
+          <w:szCs w:val="24"/>
+        </w:rPr>
+        <w:t>Page 5: Geographical Analysis</w:t>
+      </w:r>
+      <w:r>
+        <w:rPr>
+          <w:rFonts w:ascii="Times New Roman" w:eastAsia="Times New Roman" w:hAnsi="Times New Roman" w:cs="Times New Roman"/>
+          <w:sz w:val="24"/>
+          <w:szCs w:val="24"/>
+        </w:rPr>
+        <w:t xml:space="preserve"> features:</w:t>
+      </w:r>
+      <w:r>
+        <w:rPr>
+          <w:rFonts w:ascii="Times New Roman" w:eastAsia="Times New Roman" w:hAnsi="Times New Roman" w:cs="Times New Roman"/>
+          <w:sz w:val="24"/>
+          <w:szCs w:val="24"/>
+        </w:rPr>
+        <w:br/>
+      </w:r>
+      <w:r>
+        <w:rPr>
+          <w:rFonts w:ascii="Segoe UI Emoji" w:eastAsia="Times New Roman" w:hAnsi="Segoe UI Emoji" w:cs="Segoe UI Emoji"/>
+          <w:sz w:val="24"/>
+          <w:szCs w:val="24"/>
+        </w:rPr>
+        <w:t>🗺</w:t>
+      </w:r>
+      <w:r>
+        <w:rPr>
+          <w:rFonts w:ascii="Times New Roman" w:eastAsia="Times New Roman" w:hAnsi="Times New Roman" w:cs="Times New Roman"/>
+          <w:sz w:val="24"/>
+          <w:szCs w:val="24"/>
+        </w:rPr>
+        <w:t xml:space="preserve">️ </w:t>
+      </w:r>
+      <w:r>
+        <w:rPr>
+          <w:rFonts w:ascii="Times New Roman" w:eastAsia="Times New Roman" w:hAnsi="Times New Roman" w:cs="Times New Roman"/>
+          <w:b/>
+          <w:bCs/>
+          <w:sz w:val="24"/>
+          <w:szCs w:val="24"/>
+        </w:rPr>
+        <w:t>Filled Map</w:t>
+      </w:r>
+      <w:r>
+        <w:rPr>
+          <w:rFonts w:ascii="Times New Roman" w:eastAsia="Times New Roman" w:hAnsi="Times New Roman" w:cs="Times New Roman"/>
+          <w:sz w:val="24"/>
+          <w:szCs w:val="24"/>
+        </w:rPr>
+        <w:t xml:space="preserve"> – A clear view of </w:t>
+      </w:r>
+      <w:r>
+        <w:rPr>
+          <w:rFonts w:ascii="Times New Roman" w:eastAsia="Times New Roman" w:hAnsi="Times New Roman" w:cs="Times New Roman"/>
+          <w:b/>
+          <w:bCs/>
+          <w:sz w:val="24"/>
+          <w:szCs w:val="24"/>
+        </w:rPr>
+        <w:t>Sales and Profit by Country</w:t>
+      </w:r>
+      <w:r>
+        <w:rPr>
+          <w:rFonts w:ascii="Times New Roman" w:eastAsia="Times New Roman" w:hAnsi="Times New Roman" w:cs="Times New Roman"/>
+          <w:sz w:val="24"/>
+          <w:szCs w:val="24"/>
+        </w:rPr>
+        <w:t>, showing how different regions are performing.</w:t>
+      </w:r>
+      <w:r>
+        <w:rPr>
+          <w:rFonts w:ascii="Times New Roman" w:eastAsia="Times New Roman" w:hAnsi="Times New Roman" w:cs="Times New Roman"/>
+          <w:sz w:val="24"/>
+          <w:szCs w:val="24"/>
+        </w:rPr>
+        <w:br/>
+      </w:r>
+      <w:r>
+        <w:rPr>
+          <w:rFonts w:ascii="Segoe UI Emoji" w:eastAsia="Times New Roman" w:hAnsi="Segoe UI Emoji" w:cs="Segoe UI Emoji"/>
+          <w:sz w:val="24"/>
+          <w:szCs w:val="24"/>
+        </w:rPr>
+        <w:t>📊</w:t>
+      </w:r>
+      <w:r>
+        <w:rPr>
+          <w:rFonts w:ascii="Times New Roman" w:eastAsia="Times New Roman" w:hAnsi="Times New Roman" w:cs="Times New Roman"/>
+          <w:sz w:val="24"/>
+          <w:szCs w:val="24"/>
+        </w:rPr>
+        <w:t xml:space="preserve"> </w:t>
+      </w:r>
+      <w:r>
+        <w:rPr>
+          <w:rFonts w:ascii="Times New Roman" w:eastAsia="Times New Roman" w:hAnsi="Times New Roman" w:cs="Times New Roman"/>
+          <w:b/>
+          <w:bCs/>
+          <w:sz w:val="24"/>
+          <w:szCs w:val="24"/>
+        </w:rPr>
+        <w:t>Bubble Map</w:t>
+      </w:r>
+      <w:r>
+        <w:rPr>
+          <w:rFonts w:ascii="Times New Roman" w:eastAsia="Times New Roman" w:hAnsi="Times New Roman" w:cs="Times New Roman"/>
+          <w:sz w:val="24"/>
+          <w:szCs w:val="24"/>
+        </w:rPr>
+        <w:t xml:space="preserve"> – Displays </w:t>
+      </w:r>
+      <w:r>
+        <w:rPr>
+          <w:rFonts w:ascii="Times New Roman" w:eastAsia="Times New Roman" w:hAnsi="Times New Roman" w:cs="Times New Roman"/>
+          <w:b/>
+          <w:bCs/>
+          <w:sz w:val="24"/>
+          <w:szCs w:val="24"/>
+        </w:rPr>
+        <w:t>Units Sold by Country</w:t>
+      </w:r>
+      <w:r>
+        <w:rPr>
+          <w:rFonts w:ascii="Times New Roman" w:eastAsia="Times New Roman" w:hAnsi="Times New Roman" w:cs="Times New Roman"/>
+          <w:sz w:val="24"/>
+          <w:szCs w:val="24"/>
+        </w:rPr>
+        <w:t xml:space="preserve"> where the bubble size indicates sales volume.</w:t>
+      </w:r>
+      <w:r>
+        <w:rPr>
+          <w:rFonts w:ascii="Times New Roman" w:eastAsia="Times New Roman" w:hAnsi="Times New Roman" w:cs="Times New Roman"/>
+          <w:sz w:val="24"/>
+          <w:szCs w:val="24"/>
+        </w:rPr>
+        <w:br/>
+      </w:r>
+      <w:r>
+        <w:rPr>
+          <w:rFonts w:ascii="Segoe UI Emoji" w:eastAsia="Times New Roman" w:hAnsi="Segoe UI Emoji" w:cs="Segoe UI Emoji"/>
+          <w:sz w:val="24"/>
+          <w:szCs w:val="24"/>
+        </w:rPr>
+        <w:t>📉</w:t>
+      </w:r>
+      <w:r>
+        <w:rPr>
+          <w:rFonts w:ascii="Times New Roman" w:eastAsia="Times New Roman" w:hAnsi="Times New Roman" w:cs="Times New Roman"/>
+          <w:sz w:val="24"/>
+          <w:szCs w:val="24"/>
+        </w:rPr>
+        <w:t xml:space="preserve"> </w:t>
+      </w:r>
+      <w:r>
+        <w:rPr>
+          <w:rFonts w:ascii="Times New Roman" w:eastAsia="Times New Roman" w:hAnsi="Times New Roman" w:cs="Times New Roman"/>
+          <w:b/>
+          <w:bCs/>
+          <w:sz w:val="24"/>
+          <w:szCs w:val="24"/>
+        </w:rPr>
+        <w:t>Clustered Bar Chart</w:t>
+      </w:r>
+      <w:r>
+        <w:rPr>
+          <w:rFonts w:ascii="Times New Roman" w:eastAsia="Times New Roman" w:hAnsi="Times New Roman" w:cs="Times New Roman"/>
+          <w:sz w:val="24"/>
+          <w:szCs w:val="24"/>
+        </w:rPr>
+        <w:t xml:space="preserve"> – A detailed comparison of </w:t>
+      </w:r>
+      <w:r>
+        <w:rPr>
+          <w:rFonts w:ascii="Times New Roman" w:eastAsia="Times New Roman" w:hAnsi="Times New Roman" w:cs="Times New Roman"/>
+          <w:b/>
+          <w:bCs/>
+          <w:sz w:val="24"/>
+          <w:szCs w:val="24"/>
+        </w:rPr>
+        <w:t>Sales and Profit</w:t>
+      </w:r>
+      <w:r>
+        <w:rPr>
+          <w:rFonts w:ascii="Times New Roman" w:eastAsia="Times New Roman" w:hAnsi="Times New Roman" w:cs="Times New Roman"/>
+          <w:sz w:val="24"/>
+          <w:szCs w:val="24"/>
+        </w:rPr>
+        <w:t xml:space="preserve"> by country, highlighting top-performing markets.</w:t>
+      </w:r>
+      <w:r>
+        <w:rPr>
+          <w:rFonts w:ascii="Times New Roman" w:eastAsia="Times New Roman" w:hAnsi="Times New Roman" w:cs="Times New Roman"/>
+          <w:sz w:val="24"/>
+          <w:szCs w:val="24"/>
+        </w:rPr>
+        <w:br/>
+      </w:r>
+      <w:r>
+        <w:rPr>
+          <w:rFonts w:ascii="Segoe UI Emoji" w:eastAsia="Times New Roman" w:hAnsi="Segoe UI Emoji" w:cs="Segoe UI Emoji"/>
+          <w:sz w:val="24"/>
+          <w:szCs w:val="24"/>
+        </w:rPr>
+        <w:t>🔥</w:t>
+      </w:r>
+      <w:r>
+        <w:rPr>
+          <w:rFonts w:ascii="Times New Roman" w:eastAsia="Times New Roman" w:hAnsi="Times New Roman" w:cs="Times New Roman"/>
+          <w:sz w:val="24"/>
+          <w:szCs w:val="24"/>
+        </w:rPr>
+        <w:t xml:space="preserve"> </w:t>
+      </w:r>
+      <w:r>
+        <w:rPr>
+          <w:rFonts w:ascii="Times New Roman" w:eastAsia="Times New Roman" w:hAnsi="Times New Roman" w:cs="Times New Roman"/>
+          <w:b/>
+          <w:bCs/>
+          <w:sz w:val="24"/>
+          <w:szCs w:val="24"/>
+        </w:rPr>
+        <w:t>Heat Map</w:t>
+      </w:r>
+      <w:r>
+        <w:rPr>
+          <w:rFonts w:ascii="Times New Roman" w:eastAsia="Times New Roman" w:hAnsi="Times New Roman" w:cs="Times New Roman"/>
+          <w:sz w:val="24"/>
+          <w:szCs w:val="24"/>
+        </w:rPr>
+        <w:t xml:space="preserve"> – Regional performance based on available granular data for deeper insights.</w:t>
+      </w:r>
+    </w:p>
+    <w:p>
+      <w:pPr>
+        <w:spacing w:before="100" w:beforeAutospacing="1" w:after="100" w:afterAutospacing="1" w:line="240" w:lineRule="auto"/>
+        <w:rPr>
+          <w:rFonts w:ascii="Times New Roman" w:eastAsia="Times New Roman" w:hAnsi="Times New Roman" w:cs="Times New Roman"/>
+          <w:sz w:val="24"/>
+          <w:szCs w:val="24"/>
+        </w:rPr>
+      </w:pPr>
+      <w:r>
+        <w:rPr>
+          <w:rFonts w:ascii="Times New Roman" w:eastAsia="Times New Roman" w:hAnsi="Times New Roman" w:cs="Times New Roman"/>
+          <w:b/>
+          <w:bCs/>
+          <w:sz w:val="24"/>
+          <w:szCs w:val="24"/>
+        </w:rPr>
+        <w:t>Interactive Features</w:t>
+      </w:r>
+      <w:r>
+        <w:rPr>
+          <w:rFonts w:ascii="Times New Roman" w:eastAsia="Times New Roman" w:hAnsi="Times New Roman" w:cs="Times New Roman"/>
+          <w:sz w:val="24"/>
+          <w:szCs w:val="24"/>
+        </w:rPr>
+        <w:t>:</w:t>
+      </w:r>
+    </w:p>
+    <w:p>
+      <w:pPr>
+        <w:numPr>
+          <w:ilvl w:val="0"/>
+          <w:numId w:val="5"/>
+        </w:numPr>
+        <w:spacing w:before="100" w:beforeAutospacing="1" w:after="100" w:afterAutospacing="1" w:line="240" w:lineRule="auto"/>
+        <w:rPr>
+          <w:rFonts w:ascii="Times New Roman" w:eastAsia="Times New Roman" w:hAnsi="Times New Roman" w:cs="Times New Roman"/>
+          <w:sz w:val="24"/>
+          <w:szCs w:val="24"/>
+        </w:rPr>
+      </w:pPr>
+      <w:r>
+        <w:rPr>
+          <w:rFonts w:ascii="Times New Roman" w:eastAsia="Times New Roman" w:hAnsi="Times New Roman" w:cs="Times New Roman"/>
+          <w:b/>
+          <w:bCs/>
+          <w:sz w:val="24"/>
+          <w:szCs w:val="24"/>
+        </w:rPr>
+        <w:t>Slicers</w:t>
+      </w:r>
+      <w:r>
+        <w:rPr>
+          <w:rFonts w:ascii="Times New Roman" w:eastAsia="Times New Roman" w:hAnsi="Times New Roman" w:cs="Times New Roman"/>
+          <w:sz w:val="24"/>
+          <w:szCs w:val="24"/>
+        </w:rPr>
+        <w:t>: Year, Segment, Product, and Discount Band for custom filtering.</w:t>
+      </w:r>
+    </w:p>
+    <w:p>
+      <w:pPr>
+        <w:numPr>
+          <w:ilvl w:val="0"/>
+          <w:numId w:val="5"/>
+        </w:numPr>
+        <w:spacing w:before="100" w:beforeAutospacing="1" w:after="100" w:afterAutospacing="1" w:line="240" w:lineRule="auto"/>
+        <w:rPr>
+          <w:rFonts w:ascii="Times New Roman" w:eastAsia="Times New Roman" w:hAnsi="Times New Roman" w:cs="Times New Roman"/>
+          <w:sz w:val="24"/>
+          <w:szCs w:val="24"/>
+        </w:rPr>
+      </w:pPr>
+      <w:r>
+        <w:rPr>
+          <w:rFonts w:ascii="Times New Roman" w:eastAsia="Times New Roman" w:hAnsi="Times New Roman" w:cs="Times New Roman"/>
+          <w:sz w:val="24"/>
+          <w:szCs w:val="24"/>
+        </w:rPr>
+        <w:t xml:space="preserve">Click on a country to filter the rest of the visuals and see </w:t>
+      </w:r>
+      <w:r>
+        <w:rPr>
+          <w:rFonts w:ascii="Times New Roman" w:eastAsia="Times New Roman" w:hAnsi="Times New Roman" w:cs="Times New Roman"/>
+          <w:b/>
+          <w:bCs/>
+          <w:sz w:val="24"/>
+          <w:szCs w:val="24"/>
+        </w:rPr>
+        <w:t>segment/product-specific data</w:t>
+      </w:r>
+      <w:r>
+        <w:rPr>
+          <w:rFonts w:ascii="Times New Roman" w:eastAsia="Times New Roman" w:hAnsi="Times New Roman" w:cs="Times New Roman"/>
+          <w:sz w:val="24"/>
+          <w:szCs w:val="24"/>
+        </w:rPr>
+        <w:t xml:space="preserve"> for that region.</w:t>
+      </w:r>
+    </w:p>
+    <w:p>
+      <w:pPr>
+        <w:spacing w:before="100" w:beforeAutospacing="1" w:after="100" w:afterAutospacing="1" w:line="240" w:lineRule="auto"/>
+        <w:rPr>
+          <w:rFonts w:ascii="Times New Roman" w:eastAsia="Times New Roman" w:hAnsi="Times New Roman" w:cs="Times New Roman"/>
+          <w:sz w:val="24"/>
+          <w:szCs w:val="24"/>
+        </w:rPr>
+      </w:pPr>
+      <w:r>
+        <w:rPr>
+          <w:rFonts w:ascii="Times New Roman" w:eastAsia="Times New Roman" w:hAnsi="Times New Roman" w:cs="Times New Roman"/>
+          <w:sz w:val="24"/>
+          <w:szCs w:val="24"/>
+        </w:rPr>
+        <w:t>This brings a geographical perspective to business performance, which is vital for global strategy!</w:t>
+      </w:r>
+    </w:p>
+    <w:p>
+      <w:pPr>
+        <w:spacing w:before="100" w:beforeAutospacing="1" w:after="100" w:afterAutospacing="1" w:line="240" w:lineRule="auto"/>
+        <w:rPr>
+          <w:rFonts w:ascii="Times New Roman" w:eastAsia="Times New Roman" w:hAnsi="Times New Roman" w:cs="Times New Roman"/>
+          <w:sz w:val="24"/>
+          <w:szCs w:val="24"/>
+        </w:rPr>
+      </w:pPr>
+      <w:r>
+        <w:rPr>
+          <w:rFonts w:ascii="Times New Roman" w:eastAsia="Times New Roman" w:hAnsi="Times New Roman" w:cs="Times New Roman"/>
+          <w:sz w:val="24"/>
+          <w:szCs w:val="24"/>
+        </w:rPr>
+        <w:t>#</w:t>
+      </w:r>
+      <w:proofErr w:type="spellStart"/>
+      <w:r>
+        <w:rPr>
+          <w:rFonts w:ascii="Times New Roman" w:eastAsia="Times New Roman" w:hAnsi="Times New Roman" w:cs="Times New Roman"/>
+          <w:sz w:val="24"/>
+          <w:szCs w:val="24"/>
+        </w:rPr>
+        <w:t>PowerBI</w:t>
+      </w:r>
+      <w:proofErr w:type="spellEnd"/>
+      <w:r>
+        <w:rPr>
+          <w:rFonts w:ascii="Times New Roman" w:eastAsia="Times New Roman" w:hAnsi="Times New Roman" w:cs="Times New Roman"/>
+          <w:sz w:val="24"/>
+          <w:szCs w:val="24"/>
+        </w:rPr>
+        <w:t xml:space="preserve"> #</w:t>
+      </w:r>
+      <w:proofErr w:type="spellStart"/>
+      <w:r>
+        <w:rPr>
+          <w:rFonts w:ascii="Times New Roman" w:eastAsia="Times New Roman" w:hAnsi="Times New Roman" w:cs="Times New Roman"/>
+          <w:sz w:val="24"/>
+          <w:szCs w:val="24"/>
+        </w:rPr>
+        <w:t>GeographicalAnalysis</w:t>
+      </w:r>
+      <w:proofErr w:type="spellEnd"/>
+      <w:r>
+        <w:rPr>
+          <w:rFonts w:ascii="Times New Roman" w:eastAsia="Times New Roman" w:hAnsi="Times New Roman" w:cs="Times New Roman"/>
+          <w:sz w:val="24"/>
+          <w:szCs w:val="24"/>
+        </w:rPr>
+        <w:t xml:space="preserve"> #</w:t>
+      </w:r>
+      <w:proofErr w:type="spellStart"/>
+      <w:r>
+        <w:rPr>
+          <w:rFonts w:ascii="Times New Roman" w:eastAsia="Times New Roman" w:hAnsi="Times New Roman" w:cs="Times New Roman"/>
+          <w:sz w:val="24"/>
+          <w:szCs w:val="24"/>
+        </w:rPr>
+        <w:t>DataVisualization</w:t>
+      </w:r>
+      <w:proofErr w:type="spellEnd"/>
+      <w:r>
+        <w:rPr>
+          <w:rFonts w:ascii="Times New Roman" w:eastAsia="Times New Roman" w:hAnsi="Times New Roman" w:cs="Times New Roman"/>
+          <w:sz w:val="24"/>
+          <w:szCs w:val="24"/>
+        </w:rPr>
+        <w:t xml:space="preserve"> #</w:t>
+      </w:r>
+      <w:proofErr w:type="spellStart"/>
+      <w:r>
+        <w:rPr>
+          <w:rFonts w:ascii="Times New Roman" w:eastAsia="Times New Roman" w:hAnsi="Times New Roman" w:cs="Times New Roman"/>
+          <w:sz w:val="24"/>
+          <w:szCs w:val="24"/>
+        </w:rPr>
+        <w:t>DataAnalytics</w:t>
+      </w:r>
+      <w:proofErr w:type="spellEnd"/>
+      <w:r>
+        <w:rPr>
+          <w:rFonts w:ascii="Times New Roman" w:eastAsia="Times New Roman" w:hAnsi="Times New Roman" w:cs="Times New Roman"/>
+          <w:sz w:val="24"/>
+          <w:szCs w:val="24"/>
+        </w:rPr>
+        <w:t xml:space="preserve"> #</w:t>
+      </w:r>
+      <w:proofErr w:type="spellStart"/>
+      <w:r>
+        <w:rPr>
+          <w:rFonts w:ascii="Times New Roman" w:eastAsia="Times New Roman" w:hAnsi="Times New Roman" w:cs="Times New Roman"/>
+          <w:sz w:val="24"/>
+          <w:szCs w:val="24"/>
+        </w:rPr>
+        <w:t>DashboardDesign</w:t>
+      </w:r>
+      <w:proofErr w:type="spellEnd"/>
+      <w:r>
+        <w:rPr>
+          <w:rFonts w:ascii="Times New Roman" w:eastAsia="Times New Roman" w:hAnsi="Times New Roman" w:cs="Times New Roman"/>
+          <w:sz w:val="24"/>
+          <w:szCs w:val="24"/>
+        </w:rPr>
+        <w:t xml:space="preserve"> #</w:t>
+      </w:r>
+      <w:proofErr w:type="spellStart"/>
+      <w:r>
+        <w:rPr>
+          <w:rFonts w:ascii="Times New Roman" w:eastAsia="Times New Roman" w:hAnsi="Times New Roman" w:cs="Times New Roman"/>
+          <w:sz w:val="24"/>
+          <w:szCs w:val="24"/>
+        </w:rPr>
+        <w:t>BusinessIntelligence</w:t>
+      </w:r>
+      <w:proofErr w:type="spellEnd"/>
+    </w:p>
     <w:p>
       <w:bookmarkStart w:id="0" w:name="_GoBack"/>
       <w:bookmarkEnd w:id="0"/>
@@ -1613,9 +2480,9 @@
     </w:lvl>
   </w:abstractNum>
   <w:abstractNum w:abstractNumId="1" w15:restartNumberingAfterBreak="0">
-    <w:nsid w:val="4C2D22FB"/>
+    <w:nsid w:val="233F668C"/>
     <w:multiLevelType w:val="multilevel"/>
-    <w:tmpl w:val="701A105E"/>
+    <w:tmpl w:val="CB56538C"/>
     <w:lvl w:ilvl="0">
       <w:start w:val="1"/>
       <w:numFmt w:val="bullet"/>
@@ -1761,35 +2628,169 @@
       </w:rPr>
     </w:lvl>
   </w:abstractNum>
+  <w:abstractNum w:abstractNumId="2" w15:restartNumberingAfterBreak="0">
+    <w:nsid w:val="4C2D22FB"/>
+    <w:multiLevelType w:val="multilevel"/>
+    <w:tmpl w:val="701A105E"/>
+    <w:lvl w:ilvl="0">
+      <w:start w:val="1"/>
+      <w:numFmt w:val="bullet"/>
+      <w:lvlText w:val=""/>
+      <w:lvlJc w:val="left"/>
+      <w:pPr>
+        <w:tabs>
+          <w:tab w:val="num" w:pos="720"/>
+        </w:tabs>
+        <w:ind w:left="720" w:hanging="360"/>
+      </w:pPr>
+      <w:rPr>
+        <w:rFonts w:ascii="Symbol" w:hAnsi="Symbol" w:hint="default"/>
+        <w:sz w:val="20"/>
+      </w:rPr>
+    </w:lvl>
+    <w:lvl w:ilvl="1" w:tentative="1">
+      <w:start w:val="1"/>
+      <w:numFmt w:val="bullet"/>
+      <w:lvlText w:val="o"/>
+      <w:lvlJc w:val="left"/>
+      <w:pPr>
+        <w:tabs>
+          <w:tab w:val="num" w:pos="1440"/>
+        </w:tabs>
+        <w:ind w:left="1440" w:hanging="360"/>
+      </w:pPr>
+      <w:rPr>
+        <w:rFonts w:ascii="Courier New" w:hAnsi="Courier New" w:hint="default"/>
+        <w:sz w:val="20"/>
+      </w:rPr>
+    </w:lvl>
+    <w:lvl w:ilvl="2" w:tentative="1">
+      <w:start w:val="1"/>
+      <w:numFmt w:val="bullet"/>
+      <w:lvlText w:val=""/>
+      <w:lvlJc w:val="left"/>
+      <w:pPr>
+        <w:tabs>
+          <w:tab w:val="num" w:pos="2160"/>
+        </w:tabs>
+        <w:ind w:left="2160" w:hanging="360"/>
+      </w:pPr>
+      <w:rPr>
+        <w:rFonts w:ascii="Wingdings" w:hAnsi="Wingdings" w:hint="default"/>
+        <w:sz w:val="20"/>
+      </w:rPr>
+    </w:lvl>
+    <w:lvl w:ilvl="3" w:tentative="1">
+      <w:start w:val="1"/>
+      <w:numFmt w:val="bullet"/>
+      <w:lvlText w:val=""/>
+      <w:lvlJc w:val="left"/>
+      <w:pPr>
+        <w:tabs>
+          <w:tab w:val="num" w:pos="2880"/>
+        </w:tabs>
+        <w:ind w:left="2880" w:hanging="360"/>
+      </w:pPr>
+      <w:rPr>
+        <w:rFonts w:ascii="Wingdings" w:hAnsi="Wingdings" w:hint="default"/>
+        <w:sz w:val="20"/>
+      </w:rPr>
+    </w:lvl>
+    <w:lvl w:ilvl="4" w:tentative="1">
+      <w:start w:val="1"/>
+      <w:numFmt w:val="bullet"/>
+      <w:lvlText w:val=""/>
+      <w:lvlJc w:val="left"/>
+      <w:pPr>
+        <w:tabs>
+          <w:tab w:val="num" w:pos="3600"/>
+        </w:tabs>
+        <w:ind w:left="3600" w:hanging="360"/>
+      </w:pPr>
+      <w:rPr>
+        <w:rFonts w:ascii="Wingdings" w:hAnsi="Wingdings" w:hint="default"/>
+        <w:sz w:val="20"/>
+      </w:rPr>
+    </w:lvl>
+    <w:lvl w:ilvl="5" w:tentative="1">
+      <w:start w:val="1"/>
+      <w:numFmt w:val="bullet"/>
+      <w:lvlText w:val=""/>
+      <w:lvlJc w:val="left"/>
+      <w:pPr>
+        <w:tabs>
+          <w:tab w:val="num" w:pos="4320"/>
+        </w:tabs>
+        <w:ind w:left="4320" w:hanging="360"/>
+      </w:pPr>
+      <w:rPr>
+        <w:rFonts w:ascii="Wingdings" w:hAnsi="Wingdings" w:hint="default"/>
+        <w:sz w:val="20"/>
+      </w:rPr>
+    </w:lvl>
+    <w:lvl w:ilvl="6" w:tentative="1">
+      <w:start w:val="1"/>
+      <w:numFmt w:val="bullet"/>
+      <w:lvlText w:val=""/>
+      <w:lvlJc w:val="left"/>
+      <w:pPr>
+        <w:tabs>
+          <w:tab w:val="num" w:pos="5040"/>
+        </w:tabs>
+        <w:ind w:left="5040" w:hanging="360"/>
+      </w:pPr>
+      <w:rPr>
+        <w:rFonts w:ascii="Wingdings" w:hAnsi="Wingdings" w:hint="default"/>
+        <w:sz w:val="20"/>
+      </w:rPr>
+    </w:lvl>
+    <w:lvl w:ilvl="7" w:tentative="1">
+      <w:start w:val="1"/>
+      <w:numFmt w:val="bullet"/>
+      <w:lvlText w:val=""/>
+      <w:lvlJc w:val="left"/>
+      <w:pPr>
+        <w:tabs>
+          <w:tab w:val="num" w:pos="5760"/>
+        </w:tabs>
+        <w:ind w:left="5760" w:hanging="360"/>
+      </w:pPr>
+      <w:rPr>
+        <w:rFonts w:ascii="Wingdings" w:hAnsi="Wingdings" w:hint="default"/>
+        <w:sz w:val="20"/>
+      </w:rPr>
+    </w:lvl>
+    <w:lvl w:ilvl="8" w:tentative="1">
+      <w:start w:val="1"/>
+      <w:numFmt w:val="bullet"/>
+      <w:lvlText w:val=""/>
+      <w:lvlJc w:val="left"/>
+      <w:pPr>
+        <w:tabs>
+          <w:tab w:val="num" w:pos="6480"/>
+        </w:tabs>
+        <w:ind w:left="6480" w:hanging="360"/>
+      </w:pPr>
+      <w:rPr>
+        <w:rFonts w:ascii="Wingdings" w:hAnsi="Wingdings" w:hint="default"/>
+        <w:sz w:val="20"/>
+      </w:rPr>
+    </w:lvl>
+  </w:abstractNum>
   <w:num w:numId="1">
-    <w:abstractNumId w:val="1"/>
+    <w:abstractNumId w:val="2"/>
   </w:num>
   <w:num w:numId="2">
     <w:abstractNumId w:val="0"/>
   </w:num>
   <w:num w:numId="3">
-    <w:abstractNumId w:val="1"/>
-    <w:lvlOverride w:ilvl="0"/>
-    <w:lvlOverride w:ilvl="1"/>
-    <w:lvlOverride w:ilvl="2"/>
-    <w:lvlOverride w:ilvl="3"/>
-    <w:lvlOverride w:ilvl="4"/>
-    <w:lvlOverride w:ilvl="5"/>
-    <w:lvlOverride w:ilvl="6"/>
-    <w:lvlOverride w:ilvl="7"/>
-    <w:lvlOverride w:ilvl="8"/>
+    <w:abstractNumId w:val="2"/>
   </w:num>
   <w:num w:numId="4">
     <w:abstractNumId w:val="0"/>
-    <w:lvlOverride w:ilvl="0"/>
-    <w:lvlOverride w:ilvl="1"/>
-    <w:lvlOverride w:ilvl="2"/>
-    <w:lvlOverride w:ilvl="3"/>
-    <w:lvlOverride w:ilvl="4"/>
-    <w:lvlOverride w:ilvl="5"/>
-    <w:lvlOverride w:ilvl="6"/>
-    <w:lvlOverride w:ilvl="7"/>
-    <w:lvlOverride w:ilvl="8"/>
+  </w:num>
+  <w:num w:numId="5">
+    <w:abstractNumId w:val="1"/>
   </w:num>
 </w:numbering>
 </file>

</xml_diff>

<commit_message>
page 7 post prepared
</commit_message>
<xml_diff>
--- a/posts.docx
+++ b/posts.docx
@@ -2314,6 +2314,660 @@
       </w:r>
       <w:proofErr w:type="spellEnd"/>
     </w:p>
+    <w:p/>
+    <w:p/>
+    <w:p/>
+    <w:p/>
+    <w:p/>
+    <w:p/>
+    <w:p/>
+    <w:p/>
+    <w:p/>
+    <w:p>
+      <w:pPr>
+        <w:spacing w:before="100" w:beforeAutospacing="1" w:after="100" w:afterAutospacing="1" w:line="240" w:lineRule="auto"/>
+        <w:rPr>
+          <w:rFonts w:ascii="Times New Roman" w:eastAsia="Times New Roman" w:hAnsi="Times New Roman" w:cs="Times New Roman"/>
+          <w:sz w:val="24"/>
+          <w:szCs w:val="24"/>
+        </w:rPr>
+      </w:pPr>
+      <w:r>
+        <w:rPr>
+          <w:rFonts w:ascii="Segoe UI Emoji" w:eastAsia="Times New Roman" w:hAnsi="Segoe UI Emoji" w:cs="Segoe UI Emoji"/>
+          <w:sz w:val="24"/>
+          <w:szCs w:val="24"/>
+        </w:rPr>
+        <w:lastRenderedPageBreak/>
+        <w:t>🚀</w:t>
+      </w:r>
+      <w:r>
+        <w:rPr>
+          <w:rFonts w:ascii="Times New Roman" w:eastAsia="Times New Roman" w:hAnsi="Times New Roman" w:cs="Times New Roman"/>
+          <w:sz w:val="24"/>
+          <w:szCs w:val="24"/>
+        </w:rPr>
+        <w:t xml:space="preserve"> </w:t>
+      </w:r>
+      <w:r>
+        <w:rPr>
+          <w:rFonts w:ascii="Times New Roman" w:eastAsia="Times New Roman" w:hAnsi="Times New Roman" w:cs="Times New Roman"/>
+          <w:b/>
+          <w:bCs/>
+          <w:sz w:val="24"/>
+          <w:szCs w:val="24"/>
+        </w:rPr>
+        <w:t>Day 7: Segment Performance with Power BI!</w:t>
+      </w:r>
+    </w:p>
+    <w:p>
+      <w:pPr>
+        <w:spacing w:before="100" w:beforeAutospacing="1" w:after="100" w:afterAutospacing="1" w:line="240" w:lineRule="auto"/>
+        <w:rPr>
+          <w:rFonts w:ascii="Times New Roman" w:eastAsia="Times New Roman" w:hAnsi="Times New Roman" w:cs="Times New Roman"/>
+          <w:sz w:val="24"/>
+          <w:szCs w:val="24"/>
+        </w:rPr>
+      </w:pPr>
+      <w:r>
+        <w:rPr>
+          <w:rFonts w:ascii="Times New Roman" w:eastAsia="Times New Roman" w:hAnsi="Times New Roman" w:cs="Times New Roman"/>
+          <w:sz w:val="24"/>
+          <w:szCs w:val="24"/>
+        </w:rPr>
+        <w:t xml:space="preserve">Today, I’m excited to present the </w:t>
+      </w:r>
+      <w:r>
+        <w:rPr>
+          <w:rFonts w:ascii="Times New Roman" w:eastAsia="Times New Roman" w:hAnsi="Times New Roman" w:cs="Times New Roman"/>
+          <w:b/>
+          <w:bCs/>
+          <w:sz w:val="24"/>
+          <w:szCs w:val="24"/>
+        </w:rPr>
+        <w:t>Segment Performance</w:t>
+      </w:r>
+      <w:r>
+        <w:rPr>
+          <w:rFonts w:ascii="Times New Roman" w:eastAsia="Times New Roman" w:hAnsi="Times New Roman" w:cs="Times New Roman"/>
+          <w:sz w:val="24"/>
+          <w:szCs w:val="24"/>
+        </w:rPr>
+        <w:t xml:space="preserve"> page of my Power BI dashboard. This page dives deep into how each segment contributes to overall business metrics like sales, profit, and units sold. Here's what I've designed:</w:t>
+      </w:r>
+    </w:p>
+    <w:p>
+      <w:pPr>
+        <w:spacing w:before="100" w:beforeAutospacing="1" w:after="100" w:afterAutospacing="1" w:line="240" w:lineRule="auto"/>
+        <w:rPr>
+          <w:rFonts w:ascii="Times New Roman" w:eastAsia="Times New Roman" w:hAnsi="Times New Roman" w:cs="Times New Roman"/>
+          <w:sz w:val="24"/>
+          <w:szCs w:val="24"/>
+        </w:rPr>
+      </w:pPr>
+      <w:r>
+        <w:rPr>
+          <w:rFonts w:ascii="Segoe UI Emoji" w:eastAsia="Times New Roman" w:hAnsi="Segoe UI Emoji" w:cs="Segoe UI Emoji"/>
+          <w:sz w:val="24"/>
+          <w:szCs w:val="24"/>
+        </w:rPr>
+        <w:t>🔍</w:t>
+      </w:r>
+      <w:r>
+        <w:rPr>
+          <w:rFonts w:ascii="Times New Roman" w:eastAsia="Times New Roman" w:hAnsi="Times New Roman" w:cs="Times New Roman"/>
+          <w:sz w:val="24"/>
+          <w:szCs w:val="24"/>
+        </w:rPr>
+        <w:t xml:space="preserve"> </w:t>
+      </w:r>
+      <w:r>
+        <w:rPr>
+          <w:rFonts w:ascii="Times New Roman" w:eastAsia="Times New Roman" w:hAnsi="Times New Roman" w:cs="Times New Roman"/>
+          <w:b/>
+          <w:bCs/>
+          <w:sz w:val="24"/>
+          <w:szCs w:val="24"/>
+        </w:rPr>
+        <w:t>Page 7: Segment Performance</w:t>
+      </w:r>
+    </w:p>
+    <w:p>
+      <w:pPr>
+        <w:numPr>
+          <w:ilvl w:val="0"/>
+          <w:numId w:val="6"/>
+        </w:numPr>
+        <w:spacing w:before="100" w:beforeAutospacing="1" w:after="100" w:afterAutospacing="1" w:line="240" w:lineRule="auto"/>
+        <w:rPr>
+          <w:rFonts w:ascii="Times New Roman" w:eastAsia="Times New Roman" w:hAnsi="Times New Roman" w:cs="Times New Roman"/>
+          <w:sz w:val="24"/>
+          <w:szCs w:val="24"/>
+        </w:rPr>
+      </w:pPr>
+      <w:proofErr w:type="spellStart"/>
+      <w:r>
+        <w:rPr>
+          <w:rFonts w:ascii="Times New Roman" w:eastAsia="Times New Roman" w:hAnsi="Times New Roman" w:cs="Times New Roman"/>
+          <w:b/>
+          <w:bCs/>
+          <w:sz w:val="24"/>
+          <w:szCs w:val="24"/>
+        </w:rPr>
+        <w:t>Treemap</w:t>
+      </w:r>
+      <w:proofErr w:type="spellEnd"/>
+      <w:r>
+        <w:rPr>
+          <w:rFonts w:ascii="Times New Roman" w:eastAsia="Times New Roman" w:hAnsi="Times New Roman" w:cs="Times New Roman"/>
+          <w:sz w:val="24"/>
+          <w:szCs w:val="24"/>
+        </w:rPr>
+        <w:t xml:space="preserve">: Visualizes </w:t>
+      </w:r>
+      <w:r>
+        <w:rPr>
+          <w:rFonts w:ascii="Times New Roman" w:eastAsia="Times New Roman" w:hAnsi="Times New Roman" w:cs="Times New Roman"/>
+          <w:b/>
+          <w:bCs/>
+          <w:sz w:val="24"/>
+          <w:szCs w:val="24"/>
+        </w:rPr>
+        <w:t>Sales Distribution by Segment</w:t>
+      </w:r>
+      <w:r>
+        <w:rPr>
+          <w:rFonts w:ascii="Times New Roman" w:eastAsia="Times New Roman" w:hAnsi="Times New Roman" w:cs="Times New Roman"/>
+          <w:sz w:val="24"/>
+          <w:szCs w:val="24"/>
+        </w:rPr>
+        <w:t>, helping us quickly see which segments are driving the most revenue.</w:t>
+      </w:r>
+    </w:p>
+    <w:p>
+      <w:pPr>
+        <w:numPr>
+          <w:ilvl w:val="0"/>
+          <w:numId w:val="6"/>
+        </w:numPr>
+        <w:spacing w:before="100" w:beforeAutospacing="1" w:after="100" w:afterAutospacing="1" w:line="240" w:lineRule="auto"/>
+        <w:rPr>
+          <w:rFonts w:ascii="Times New Roman" w:eastAsia="Times New Roman" w:hAnsi="Times New Roman" w:cs="Times New Roman"/>
+          <w:sz w:val="24"/>
+          <w:szCs w:val="24"/>
+        </w:rPr>
+      </w:pPr>
+      <w:r>
+        <w:rPr>
+          <w:rFonts w:ascii="Times New Roman" w:eastAsia="Times New Roman" w:hAnsi="Times New Roman" w:cs="Times New Roman"/>
+          <w:b/>
+          <w:bCs/>
+          <w:sz w:val="24"/>
+          <w:szCs w:val="24"/>
+        </w:rPr>
+        <w:t>Stacked Bar Chart</w:t>
+      </w:r>
+      <w:r>
+        <w:rPr>
+          <w:rFonts w:ascii="Times New Roman" w:eastAsia="Times New Roman" w:hAnsi="Times New Roman" w:cs="Times New Roman"/>
+          <w:sz w:val="24"/>
+          <w:szCs w:val="24"/>
+        </w:rPr>
+        <w:t xml:space="preserve">: Shows </w:t>
+      </w:r>
+      <w:r>
+        <w:rPr>
+          <w:rFonts w:ascii="Times New Roman" w:eastAsia="Times New Roman" w:hAnsi="Times New Roman" w:cs="Times New Roman"/>
+          <w:b/>
+          <w:bCs/>
+          <w:sz w:val="24"/>
+          <w:szCs w:val="24"/>
+        </w:rPr>
+        <w:t>Profit by Segment</w:t>
+      </w:r>
+      <w:r>
+        <w:rPr>
+          <w:rFonts w:ascii="Times New Roman" w:eastAsia="Times New Roman" w:hAnsi="Times New Roman" w:cs="Times New Roman"/>
+          <w:sz w:val="24"/>
+          <w:szCs w:val="24"/>
+        </w:rPr>
+        <w:t>, offering insights into which segments are contributing most to the bottom line.</w:t>
+      </w:r>
+    </w:p>
+    <w:p>
+      <w:pPr>
+        <w:numPr>
+          <w:ilvl w:val="0"/>
+          <w:numId w:val="6"/>
+        </w:numPr>
+        <w:spacing w:before="100" w:beforeAutospacing="1" w:after="100" w:afterAutospacing="1" w:line="240" w:lineRule="auto"/>
+        <w:rPr>
+          <w:rFonts w:ascii="Times New Roman" w:eastAsia="Times New Roman" w:hAnsi="Times New Roman" w:cs="Times New Roman"/>
+          <w:sz w:val="24"/>
+          <w:szCs w:val="24"/>
+        </w:rPr>
+      </w:pPr>
+      <w:r>
+        <w:rPr>
+          <w:rFonts w:ascii="Times New Roman" w:eastAsia="Times New Roman" w:hAnsi="Times New Roman" w:cs="Times New Roman"/>
+          <w:b/>
+          <w:bCs/>
+          <w:sz w:val="24"/>
+          <w:szCs w:val="24"/>
+        </w:rPr>
+        <w:t>Clustered Column Chart</w:t>
+      </w:r>
+      <w:r>
+        <w:rPr>
+          <w:rFonts w:ascii="Times New Roman" w:eastAsia="Times New Roman" w:hAnsi="Times New Roman" w:cs="Times New Roman"/>
+          <w:sz w:val="24"/>
+          <w:szCs w:val="24"/>
+        </w:rPr>
+        <w:t xml:space="preserve">: Compares </w:t>
+      </w:r>
+      <w:r>
+        <w:rPr>
+          <w:rFonts w:ascii="Times New Roman" w:eastAsia="Times New Roman" w:hAnsi="Times New Roman" w:cs="Times New Roman"/>
+          <w:b/>
+          <w:bCs/>
+          <w:sz w:val="24"/>
+          <w:szCs w:val="24"/>
+        </w:rPr>
+        <w:t>Sales, Profit, and Units Sold</w:t>
+      </w:r>
+      <w:r>
+        <w:rPr>
+          <w:rFonts w:ascii="Times New Roman" w:eastAsia="Times New Roman" w:hAnsi="Times New Roman" w:cs="Times New Roman"/>
+          <w:sz w:val="24"/>
+          <w:szCs w:val="24"/>
+        </w:rPr>
+        <w:t xml:space="preserve"> across different segments, providing a clear view of segment performance.</w:t>
+      </w:r>
+    </w:p>
+    <w:p>
+      <w:pPr>
+        <w:numPr>
+          <w:ilvl w:val="0"/>
+          <w:numId w:val="6"/>
+        </w:numPr>
+        <w:spacing w:before="100" w:beforeAutospacing="1" w:after="100" w:afterAutospacing="1" w:line="240" w:lineRule="auto"/>
+        <w:rPr>
+          <w:rFonts w:ascii="Times New Roman" w:eastAsia="Times New Roman" w:hAnsi="Times New Roman" w:cs="Times New Roman"/>
+          <w:sz w:val="24"/>
+          <w:szCs w:val="24"/>
+        </w:rPr>
+      </w:pPr>
+      <w:r>
+        <w:rPr>
+          <w:rFonts w:ascii="Times New Roman" w:eastAsia="Times New Roman" w:hAnsi="Times New Roman" w:cs="Times New Roman"/>
+          <w:b/>
+          <w:bCs/>
+          <w:sz w:val="24"/>
+          <w:szCs w:val="24"/>
+        </w:rPr>
+        <w:t>Line Chart</w:t>
+      </w:r>
+      <w:r>
+        <w:rPr>
+          <w:rFonts w:ascii="Times New Roman" w:eastAsia="Times New Roman" w:hAnsi="Times New Roman" w:cs="Times New Roman"/>
+          <w:sz w:val="24"/>
+          <w:szCs w:val="24"/>
+        </w:rPr>
+        <w:t xml:space="preserve">: Displays the </w:t>
+      </w:r>
+      <w:r>
+        <w:rPr>
+          <w:rFonts w:ascii="Times New Roman" w:eastAsia="Times New Roman" w:hAnsi="Times New Roman" w:cs="Times New Roman"/>
+          <w:b/>
+          <w:bCs/>
+          <w:sz w:val="24"/>
+          <w:szCs w:val="24"/>
+        </w:rPr>
+        <w:t>Sales Trend</w:t>
+      </w:r>
+      <w:r>
+        <w:rPr>
+          <w:rFonts w:ascii="Times New Roman" w:eastAsia="Times New Roman" w:hAnsi="Times New Roman" w:cs="Times New Roman"/>
+          <w:sz w:val="24"/>
+          <w:szCs w:val="24"/>
+        </w:rPr>
+        <w:t xml:space="preserve"> over time for each segment, making it easy to track growth and performance.</w:t>
+      </w:r>
+    </w:p>
+    <w:p>
+      <w:pPr>
+        <w:spacing w:before="100" w:beforeAutospacing="1" w:after="100" w:afterAutospacing="1" w:line="240" w:lineRule="auto"/>
+        <w:rPr>
+          <w:rFonts w:ascii="Times New Roman" w:eastAsia="Times New Roman" w:hAnsi="Times New Roman" w:cs="Times New Roman"/>
+          <w:sz w:val="24"/>
+          <w:szCs w:val="24"/>
+        </w:rPr>
+      </w:pPr>
+      <w:r>
+        <w:rPr>
+          <w:rFonts w:ascii="Segoe UI Emoji" w:eastAsia="Times New Roman" w:hAnsi="Segoe UI Emoji" w:cs="Segoe UI Emoji"/>
+          <w:sz w:val="24"/>
+          <w:szCs w:val="24"/>
+        </w:rPr>
+        <w:t>🎯</w:t>
+      </w:r>
+      <w:r>
+        <w:rPr>
+          <w:rFonts w:ascii="Times New Roman" w:eastAsia="Times New Roman" w:hAnsi="Times New Roman" w:cs="Times New Roman"/>
+          <w:sz w:val="24"/>
+          <w:szCs w:val="24"/>
+        </w:rPr>
+        <w:t xml:space="preserve"> </w:t>
+      </w:r>
+      <w:r>
+        <w:rPr>
+          <w:rFonts w:ascii="Times New Roman" w:eastAsia="Times New Roman" w:hAnsi="Times New Roman" w:cs="Times New Roman"/>
+          <w:b/>
+          <w:bCs/>
+          <w:sz w:val="24"/>
+          <w:szCs w:val="24"/>
+        </w:rPr>
+        <w:t>Interactive Features:</w:t>
+      </w:r>
+    </w:p>
+    <w:p>
+      <w:pPr>
+        <w:numPr>
+          <w:ilvl w:val="0"/>
+          <w:numId w:val="7"/>
+        </w:numPr>
+        <w:spacing w:before="100" w:beforeAutospacing="1" w:after="100" w:afterAutospacing="1" w:line="240" w:lineRule="auto"/>
+        <w:rPr>
+          <w:rFonts w:ascii="Times New Roman" w:eastAsia="Times New Roman" w:hAnsi="Times New Roman" w:cs="Times New Roman"/>
+          <w:sz w:val="24"/>
+          <w:szCs w:val="24"/>
+        </w:rPr>
+      </w:pPr>
+      <w:r>
+        <w:rPr>
+          <w:rFonts w:ascii="Times New Roman" w:eastAsia="Times New Roman" w:hAnsi="Times New Roman" w:cs="Times New Roman"/>
+          <w:b/>
+          <w:bCs/>
+          <w:sz w:val="24"/>
+          <w:szCs w:val="24"/>
+        </w:rPr>
+        <w:t>Slicers</w:t>
+      </w:r>
+      <w:r>
+        <w:rPr>
+          <w:rFonts w:ascii="Times New Roman" w:eastAsia="Times New Roman" w:hAnsi="Times New Roman" w:cs="Times New Roman"/>
+          <w:sz w:val="24"/>
+          <w:szCs w:val="24"/>
+        </w:rPr>
+        <w:t xml:space="preserve">: For easy filtering by </w:t>
+      </w:r>
+      <w:r>
+        <w:rPr>
+          <w:rFonts w:ascii="Times New Roman" w:eastAsia="Times New Roman" w:hAnsi="Times New Roman" w:cs="Times New Roman"/>
+          <w:b/>
+          <w:bCs/>
+          <w:sz w:val="24"/>
+          <w:szCs w:val="24"/>
+        </w:rPr>
+        <w:t>Year, Month, Country, Product</w:t>
+      </w:r>
+      <w:r>
+        <w:rPr>
+          <w:rFonts w:ascii="Times New Roman" w:eastAsia="Times New Roman" w:hAnsi="Times New Roman" w:cs="Times New Roman"/>
+          <w:sz w:val="24"/>
+          <w:szCs w:val="24"/>
+        </w:rPr>
+        <w:t xml:space="preserve"> to focus on specific details.</w:t>
+      </w:r>
+    </w:p>
+    <w:p>
+      <w:pPr>
+        <w:numPr>
+          <w:ilvl w:val="0"/>
+          <w:numId w:val="7"/>
+        </w:numPr>
+        <w:spacing w:before="100" w:beforeAutospacing="1" w:after="100" w:afterAutospacing="1" w:line="240" w:lineRule="auto"/>
+        <w:rPr>
+          <w:rFonts w:ascii="Times New Roman" w:eastAsia="Times New Roman" w:hAnsi="Times New Roman" w:cs="Times New Roman"/>
+          <w:sz w:val="24"/>
+          <w:szCs w:val="24"/>
+        </w:rPr>
+      </w:pPr>
+      <w:r>
+        <w:rPr>
+          <w:rFonts w:ascii="Times New Roman" w:eastAsia="Times New Roman" w:hAnsi="Times New Roman" w:cs="Times New Roman"/>
+          <w:b/>
+          <w:bCs/>
+          <w:sz w:val="24"/>
+          <w:szCs w:val="24"/>
+        </w:rPr>
+        <w:t>Drill-Through</w:t>
+      </w:r>
+      <w:r>
+        <w:rPr>
+          <w:rFonts w:ascii="Times New Roman" w:eastAsia="Times New Roman" w:hAnsi="Times New Roman" w:cs="Times New Roman"/>
+          <w:sz w:val="24"/>
+          <w:szCs w:val="24"/>
+        </w:rPr>
+        <w:t xml:space="preserve">: I’ve enabled drill-through functionality, allowing us to explore </w:t>
+      </w:r>
+      <w:r>
+        <w:rPr>
+          <w:rFonts w:ascii="Times New Roman" w:eastAsia="Times New Roman" w:hAnsi="Times New Roman" w:cs="Times New Roman"/>
+          <w:b/>
+          <w:bCs/>
+          <w:sz w:val="24"/>
+          <w:szCs w:val="24"/>
+        </w:rPr>
+        <w:t>Product Performance</w:t>
+      </w:r>
+      <w:r>
+        <w:rPr>
+          <w:rFonts w:ascii="Times New Roman" w:eastAsia="Times New Roman" w:hAnsi="Times New Roman" w:cs="Times New Roman"/>
+          <w:sz w:val="24"/>
+          <w:szCs w:val="24"/>
+        </w:rPr>
+        <w:t xml:space="preserve"> for detailed insights within each segment. Right-click on a segment to dive deeper into individual product performance!</w:t>
+      </w:r>
+    </w:p>
+    <w:p>
+      <w:pPr>
+        <w:spacing w:before="100" w:beforeAutospacing="1" w:after="100" w:afterAutospacing="1" w:line="240" w:lineRule="auto"/>
+        <w:rPr>
+          <w:rFonts w:ascii="Times New Roman" w:eastAsia="Times New Roman" w:hAnsi="Times New Roman" w:cs="Times New Roman"/>
+          <w:sz w:val="24"/>
+          <w:szCs w:val="24"/>
+        </w:rPr>
+      </w:pPr>
+      <w:r>
+        <w:rPr>
+          <w:rFonts w:ascii="Times New Roman" w:eastAsia="Times New Roman" w:hAnsi="Times New Roman" w:cs="Times New Roman"/>
+          <w:sz w:val="24"/>
+          <w:szCs w:val="24"/>
+        </w:rPr>
+        <w:t>This page is perfect for stakeholders looking to understand the performance of various business segments at a high level and easily drill down into specifics when needed.</w:t>
+      </w:r>
+    </w:p>
+    <w:p>
+      <w:pPr>
+        <w:spacing w:before="100" w:beforeAutospacing="1" w:after="100" w:afterAutospacing="1" w:line="240" w:lineRule="auto"/>
+        <w:rPr>
+          <w:rFonts w:ascii="Times New Roman" w:eastAsia="Times New Roman" w:hAnsi="Times New Roman" w:cs="Times New Roman"/>
+          <w:sz w:val="24"/>
+          <w:szCs w:val="24"/>
+        </w:rPr>
+      </w:pPr>
+      <w:r>
+        <w:rPr>
+          <w:rFonts w:ascii="Segoe UI Emoji" w:eastAsia="Times New Roman" w:hAnsi="Segoe UI Emoji" w:cs="Segoe UI Emoji"/>
+          <w:sz w:val="24"/>
+          <w:szCs w:val="24"/>
+        </w:rPr>
+        <w:t>💬</w:t>
+      </w:r>
+      <w:r>
+        <w:rPr>
+          <w:rFonts w:ascii="Times New Roman" w:eastAsia="Times New Roman" w:hAnsi="Times New Roman" w:cs="Times New Roman"/>
+          <w:sz w:val="24"/>
+          <w:szCs w:val="24"/>
+        </w:rPr>
+        <w:t xml:space="preserve"> What do you think of this layout? How do you handle segment performance in your analysis?</w:t>
+      </w:r>
+    </w:p>
+    <w:p>
+      <w:pPr>
+        <w:spacing w:before="100" w:beforeAutospacing="1" w:after="100" w:afterAutospacing="1" w:line="240" w:lineRule="auto"/>
+        <w:rPr>
+          <w:rFonts w:ascii="Times New Roman" w:eastAsia="Times New Roman" w:hAnsi="Times New Roman" w:cs="Times New Roman"/>
+          <w:sz w:val="24"/>
+          <w:szCs w:val="24"/>
+        </w:rPr>
+      </w:pPr>
+      <w:r>
+        <w:rPr>
+          <w:rFonts w:ascii="Times New Roman" w:eastAsia="Times New Roman" w:hAnsi="Times New Roman" w:cs="Times New Roman"/>
+          <w:sz w:val="24"/>
+          <w:szCs w:val="24"/>
+        </w:rPr>
+        <w:t>Stay tuned for more insights as I continue developing this dashboard!</w:t>
+      </w:r>
+    </w:p>
+    <w:p>
+      <w:pPr>
+        <w:spacing w:before="100" w:beforeAutospacing="1" w:after="100" w:afterAutospacing="1" w:line="240" w:lineRule="auto"/>
+        <w:rPr>
+          <w:rFonts w:ascii="Times New Roman" w:eastAsia="Times New Roman" w:hAnsi="Times New Roman" w:cs="Times New Roman"/>
+          <w:sz w:val="24"/>
+          <w:szCs w:val="24"/>
+        </w:rPr>
+      </w:pPr>
+      <w:r>
+        <w:rPr>
+          <w:rFonts w:ascii="Times New Roman" w:eastAsia="Times New Roman" w:hAnsi="Times New Roman" w:cs="Times New Roman"/>
+          <w:sz w:val="24"/>
+          <w:szCs w:val="24"/>
+        </w:rPr>
+        <w:t>#</w:t>
+      </w:r>
+      <w:proofErr w:type="spellStart"/>
+      <w:r>
+        <w:rPr>
+          <w:rFonts w:ascii="Times New Roman" w:eastAsia="Times New Roman" w:hAnsi="Times New Roman" w:cs="Times New Roman"/>
+          <w:sz w:val="24"/>
+          <w:szCs w:val="24"/>
+        </w:rPr>
+        <w:t>PowerBI</w:t>
+      </w:r>
+      <w:proofErr w:type="spellEnd"/>
+      <w:r>
+        <w:rPr>
+          <w:rFonts w:ascii="Times New Roman" w:eastAsia="Times New Roman" w:hAnsi="Times New Roman" w:cs="Times New Roman"/>
+          <w:sz w:val="24"/>
+          <w:szCs w:val="24"/>
+        </w:rPr>
+        <w:t xml:space="preserve"> #</w:t>
+      </w:r>
+      <w:proofErr w:type="spellStart"/>
+      <w:r>
+        <w:rPr>
+          <w:rFonts w:ascii="Times New Roman" w:eastAsia="Times New Roman" w:hAnsi="Times New Roman" w:cs="Times New Roman"/>
+          <w:sz w:val="24"/>
+          <w:szCs w:val="24"/>
+        </w:rPr>
+        <w:t>SegmentAnalysis</w:t>
+      </w:r>
+      <w:proofErr w:type="spellEnd"/>
+      <w:r>
+        <w:rPr>
+          <w:rFonts w:ascii="Times New Roman" w:eastAsia="Times New Roman" w:hAnsi="Times New Roman" w:cs="Times New Roman"/>
+          <w:sz w:val="24"/>
+          <w:szCs w:val="24"/>
+        </w:rPr>
+        <w:t xml:space="preserve"> #</w:t>
+      </w:r>
+      <w:proofErr w:type="spellStart"/>
+      <w:r>
+        <w:rPr>
+          <w:rFonts w:ascii="Times New Roman" w:eastAsia="Times New Roman" w:hAnsi="Times New Roman" w:cs="Times New Roman"/>
+          <w:sz w:val="24"/>
+          <w:szCs w:val="24"/>
+        </w:rPr>
+        <w:t>DataVisualization</w:t>
+      </w:r>
+      <w:proofErr w:type="spellEnd"/>
+      <w:r>
+        <w:rPr>
+          <w:rFonts w:ascii="Times New Roman" w:eastAsia="Times New Roman" w:hAnsi="Times New Roman" w:cs="Times New Roman"/>
+          <w:sz w:val="24"/>
+          <w:szCs w:val="24"/>
+        </w:rPr>
+        <w:t xml:space="preserve"> #</w:t>
+      </w:r>
+      <w:proofErr w:type="spellStart"/>
+      <w:r>
+        <w:rPr>
+          <w:rFonts w:ascii="Times New Roman" w:eastAsia="Times New Roman" w:hAnsi="Times New Roman" w:cs="Times New Roman"/>
+          <w:sz w:val="24"/>
+          <w:szCs w:val="24"/>
+        </w:rPr>
+        <w:t>BusinessIntelligence</w:t>
+      </w:r>
+      <w:proofErr w:type="spellEnd"/>
+      <w:r>
+        <w:rPr>
+          <w:rFonts w:ascii="Times New Roman" w:eastAsia="Times New Roman" w:hAnsi="Times New Roman" w:cs="Times New Roman"/>
+          <w:sz w:val="24"/>
+          <w:szCs w:val="24"/>
+        </w:rPr>
+        <w:t xml:space="preserve"> #</w:t>
+      </w:r>
+      <w:proofErr w:type="spellStart"/>
+      <w:r>
+        <w:rPr>
+          <w:rFonts w:ascii="Times New Roman" w:eastAsia="Times New Roman" w:hAnsi="Times New Roman" w:cs="Times New Roman"/>
+          <w:sz w:val="24"/>
+          <w:szCs w:val="24"/>
+        </w:rPr>
+        <w:t>DashboardDesign</w:t>
+      </w:r>
+      <w:proofErr w:type="spellEnd"/>
+      <w:r>
+        <w:rPr>
+          <w:rFonts w:ascii="Times New Roman" w:eastAsia="Times New Roman" w:hAnsi="Times New Roman" w:cs="Times New Roman"/>
+          <w:sz w:val="24"/>
+          <w:szCs w:val="24"/>
+        </w:rPr>
+        <w:t xml:space="preserve"> #</w:t>
+      </w:r>
+      <w:proofErr w:type="spellStart"/>
+      <w:r>
+        <w:rPr>
+          <w:rFonts w:ascii="Times New Roman" w:eastAsia="Times New Roman" w:hAnsi="Times New Roman" w:cs="Times New Roman"/>
+          <w:sz w:val="24"/>
+          <w:szCs w:val="24"/>
+        </w:rPr>
+        <w:t>MyDashboardJourney</w:t>
+      </w:r>
+      <w:proofErr w:type="spellEnd"/>
+      <w:r>
+        <w:rPr>
+          <w:rFonts w:ascii="Times New Roman" w:eastAsia="Times New Roman" w:hAnsi="Times New Roman" w:cs="Times New Roman"/>
+          <w:sz w:val="24"/>
+          <w:szCs w:val="24"/>
+        </w:rPr>
+        <w:t xml:space="preserve"> #</w:t>
+      </w:r>
+      <w:proofErr w:type="spellStart"/>
+      <w:r>
+        <w:rPr>
+          <w:rFonts w:ascii="Times New Roman" w:eastAsia="Times New Roman" w:hAnsi="Times New Roman" w:cs="Times New Roman"/>
+          <w:sz w:val="24"/>
+          <w:szCs w:val="24"/>
+        </w:rPr>
+        <w:t>DataScience</w:t>
+      </w:r>
+      <w:proofErr w:type="spellEnd"/>
+    </w:p>
     <w:p>
       <w:bookmarkStart w:id="0" w:name="_GoBack"/>
       <w:bookmarkEnd w:id="0"/>
@@ -2629,9 +3283,9 @@
     </w:lvl>
   </w:abstractNum>
   <w:abstractNum w:abstractNumId="2" w15:restartNumberingAfterBreak="0">
-    <w:nsid w:val="4C2D22FB"/>
+    <w:nsid w:val="2B0E608C"/>
     <w:multiLevelType w:val="multilevel"/>
-    <w:tmpl w:val="701A105E"/>
+    <w:tmpl w:val="70C0FAE8"/>
     <w:lvl w:ilvl="0">
       <w:start w:val="1"/>
       <w:numFmt w:val="bullet"/>
@@ -2777,20 +3431,324 @@
       </w:rPr>
     </w:lvl>
   </w:abstractNum>
+  <w:abstractNum w:abstractNumId="3" w15:restartNumberingAfterBreak="0">
+    <w:nsid w:val="438A4323"/>
+    <w:multiLevelType w:val="multilevel"/>
+    <w:tmpl w:val="8E302F92"/>
+    <w:lvl w:ilvl="0">
+      <w:start w:val="1"/>
+      <w:numFmt w:val="bullet"/>
+      <w:lvlText w:val=""/>
+      <w:lvlJc w:val="left"/>
+      <w:pPr>
+        <w:tabs>
+          <w:tab w:val="num" w:pos="720"/>
+        </w:tabs>
+        <w:ind w:left="720" w:hanging="360"/>
+      </w:pPr>
+      <w:rPr>
+        <w:rFonts w:ascii="Symbol" w:hAnsi="Symbol" w:hint="default"/>
+        <w:sz w:val="20"/>
+      </w:rPr>
+    </w:lvl>
+    <w:lvl w:ilvl="1" w:tentative="1">
+      <w:start w:val="1"/>
+      <w:numFmt w:val="bullet"/>
+      <w:lvlText w:val="o"/>
+      <w:lvlJc w:val="left"/>
+      <w:pPr>
+        <w:tabs>
+          <w:tab w:val="num" w:pos="1440"/>
+        </w:tabs>
+        <w:ind w:left="1440" w:hanging="360"/>
+      </w:pPr>
+      <w:rPr>
+        <w:rFonts w:ascii="Courier New" w:hAnsi="Courier New" w:hint="default"/>
+        <w:sz w:val="20"/>
+      </w:rPr>
+    </w:lvl>
+    <w:lvl w:ilvl="2" w:tentative="1">
+      <w:start w:val="1"/>
+      <w:numFmt w:val="bullet"/>
+      <w:lvlText w:val=""/>
+      <w:lvlJc w:val="left"/>
+      <w:pPr>
+        <w:tabs>
+          <w:tab w:val="num" w:pos="2160"/>
+        </w:tabs>
+        <w:ind w:left="2160" w:hanging="360"/>
+      </w:pPr>
+      <w:rPr>
+        <w:rFonts w:ascii="Wingdings" w:hAnsi="Wingdings" w:hint="default"/>
+        <w:sz w:val="20"/>
+      </w:rPr>
+    </w:lvl>
+    <w:lvl w:ilvl="3" w:tentative="1">
+      <w:start w:val="1"/>
+      <w:numFmt w:val="bullet"/>
+      <w:lvlText w:val=""/>
+      <w:lvlJc w:val="left"/>
+      <w:pPr>
+        <w:tabs>
+          <w:tab w:val="num" w:pos="2880"/>
+        </w:tabs>
+        <w:ind w:left="2880" w:hanging="360"/>
+      </w:pPr>
+      <w:rPr>
+        <w:rFonts w:ascii="Wingdings" w:hAnsi="Wingdings" w:hint="default"/>
+        <w:sz w:val="20"/>
+      </w:rPr>
+    </w:lvl>
+    <w:lvl w:ilvl="4" w:tentative="1">
+      <w:start w:val="1"/>
+      <w:numFmt w:val="bullet"/>
+      <w:lvlText w:val=""/>
+      <w:lvlJc w:val="left"/>
+      <w:pPr>
+        <w:tabs>
+          <w:tab w:val="num" w:pos="3600"/>
+        </w:tabs>
+        <w:ind w:left="3600" w:hanging="360"/>
+      </w:pPr>
+      <w:rPr>
+        <w:rFonts w:ascii="Wingdings" w:hAnsi="Wingdings" w:hint="default"/>
+        <w:sz w:val="20"/>
+      </w:rPr>
+    </w:lvl>
+    <w:lvl w:ilvl="5" w:tentative="1">
+      <w:start w:val="1"/>
+      <w:numFmt w:val="bullet"/>
+      <w:lvlText w:val=""/>
+      <w:lvlJc w:val="left"/>
+      <w:pPr>
+        <w:tabs>
+          <w:tab w:val="num" w:pos="4320"/>
+        </w:tabs>
+        <w:ind w:left="4320" w:hanging="360"/>
+      </w:pPr>
+      <w:rPr>
+        <w:rFonts w:ascii="Wingdings" w:hAnsi="Wingdings" w:hint="default"/>
+        <w:sz w:val="20"/>
+      </w:rPr>
+    </w:lvl>
+    <w:lvl w:ilvl="6" w:tentative="1">
+      <w:start w:val="1"/>
+      <w:numFmt w:val="bullet"/>
+      <w:lvlText w:val=""/>
+      <w:lvlJc w:val="left"/>
+      <w:pPr>
+        <w:tabs>
+          <w:tab w:val="num" w:pos="5040"/>
+        </w:tabs>
+        <w:ind w:left="5040" w:hanging="360"/>
+      </w:pPr>
+      <w:rPr>
+        <w:rFonts w:ascii="Wingdings" w:hAnsi="Wingdings" w:hint="default"/>
+        <w:sz w:val="20"/>
+      </w:rPr>
+    </w:lvl>
+    <w:lvl w:ilvl="7" w:tentative="1">
+      <w:start w:val="1"/>
+      <w:numFmt w:val="bullet"/>
+      <w:lvlText w:val=""/>
+      <w:lvlJc w:val="left"/>
+      <w:pPr>
+        <w:tabs>
+          <w:tab w:val="num" w:pos="5760"/>
+        </w:tabs>
+        <w:ind w:left="5760" w:hanging="360"/>
+      </w:pPr>
+      <w:rPr>
+        <w:rFonts w:ascii="Wingdings" w:hAnsi="Wingdings" w:hint="default"/>
+        <w:sz w:val="20"/>
+      </w:rPr>
+    </w:lvl>
+    <w:lvl w:ilvl="8" w:tentative="1">
+      <w:start w:val="1"/>
+      <w:numFmt w:val="bullet"/>
+      <w:lvlText w:val=""/>
+      <w:lvlJc w:val="left"/>
+      <w:pPr>
+        <w:tabs>
+          <w:tab w:val="num" w:pos="6480"/>
+        </w:tabs>
+        <w:ind w:left="6480" w:hanging="360"/>
+      </w:pPr>
+      <w:rPr>
+        <w:rFonts w:ascii="Wingdings" w:hAnsi="Wingdings" w:hint="default"/>
+        <w:sz w:val="20"/>
+      </w:rPr>
+    </w:lvl>
+  </w:abstractNum>
+  <w:abstractNum w:abstractNumId="4" w15:restartNumberingAfterBreak="0">
+    <w:nsid w:val="4C2D22FB"/>
+    <w:multiLevelType w:val="multilevel"/>
+    <w:tmpl w:val="701A105E"/>
+    <w:lvl w:ilvl="0">
+      <w:start w:val="1"/>
+      <w:numFmt w:val="bullet"/>
+      <w:lvlText w:val=""/>
+      <w:lvlJc w:val="left"/>
+      <w:pPr>
+        <w:tabs>
+          <w:tab w:val="num" w:pos="720"/>
+        </w:tabs>
+        <w:ind w:left="720" w:hanging="360"/>
+      </w:pPr>
+      <w:rPr>
+        <w:rFonts w:ascii="Symbol" w:hAnsi="Symbol" w:hint="default"/>
+        <w:sz w:val="20"/>
+      </w:rPr>
+    </w:lvl>
+    <w:lvl w:ilvl="1" w:tentative="1">
+      <w:start w:val="1"/>
+      <w:numFmt w:val="bullet"/>
+      <w:lvlText w:val="o"/>
+      <w:lvlJc w:val="left"/>
+      <w:pPr>
+        <w:tabs>
+          <w:tab w:val="num" w:pos="1440"/>
+        </w:tabs>
+        <w:ind w:left="1440" w:hanging="360"/>
+      </w:pPr>
+      <w:rPr>
+        <w:rFonts w:ascii="Courier New" w:hAnsi="Courier New" w:hint="default"/>
+        <w:sz w:val="20"/>
+      </w:rPr>
+    </w:lvl>
+    <w:lvl w:ilvl="2" w:tentative="1">
+      <w:start w:val="1"/>
+      <w:numFmt w:val="bullet"/>
+      <w:lvlText w:val=""/>
+      <w:lvlJc w:val="left"/>
+      <w:pPr>
+        <w:tabs>
+          <w:tab w:val="num" w:pos="2160"/>
+        </w:tabs>
+        <w:ind w:left="2160" w:hanging="360"/>
+      </w:pPr>
+      <w:rPr>
+        <w:rFonts w:ascii="Wingdings" w:hAnsi="Wingdings" w:hint="default"/>
+        <w:sz w:val="20"/>
+      </w:rPr>
+    </w:lvl>
+    <w:lvl w:ilvl="3" w:tentative="1">
+      <w:start w:val="1"/>
+      <w:numFmt w:val="bullet"/>
+      <w:lvlText w:val=""/>
+      <w:lvlJc w:val="left"/>
+      <w:pPr>
+        <w:tabs>
+          <w:tab w:val="num" w:pos="2880"/>
+        </w:tabs>
+        <w:ind w:left="2880" w:hanging="360"/>
+      </w:pPr>
+      <w:rPr>
+        <w:rFonts w:ascii="Wingdings" w:hAnsi="Wingdings" w:hint="default"/>
+        <w:sz w:val="20"/>
+      </w:rPr>
+    </w:lvl>
+    <w:lvl w:ilvl="4" w:tentative="1">
+      <w:start w:val="1"/>
+      <w:numFmt w:val="bullet"/>
+      <w:lvlText w:val=""/>
+      <w:lvlJc w:val="left"/>
+      <w:pPr>
+        <w:tabs>
+          <w:tab w:val="num" w:pos="3600"/>
+        </w:tabs>
+        <w:ind w:left="3600" w:hanging="360"/>
+      </w:pPr>
+      <w:rPr>
+        <w:rFonts w:ascii="Wingdings" w:hAnsi="Wingdings" w:hint="default"/>
+        <w:sz w:val="20"/>
+      </w:rPr>
+    </w:lvl>
+    <w:lvl w:ilvl="5" w:tentative="1">
+      <w:start w:val="1"/>
+      <w:numFmt w:val="bullet"/>
+      <w:lvlText w:val=""/>
+      <w:lvlJc w:val="left"/>
+      <w:pPr>
+        <w:tabs>
+          <w:tab w:val="num" w:pos="4320"/>
+        </w:tabs>
+        <w:ind w:left="4320" w:hanging="360"/>
+      </w:pPr>
+      <w:rPr>
+        <w:rFonts w:ascii="Wingdings" w:hAnsi="Wingdings" w:hint="default"/>
+        <w:sz w:val="20"/>
+      </w:rPr>
+    </w:lvl>
+    <w:lvl w:ilvl="6" w:tentative="1">
+      <w:start w:val="1"/>
+      <w:numFmt w:val="bullet"/>
+      <w:lvlText w:val=""/>
+      <w:lvlJc w:val="left"/>
+      <w:pPr>
+        <w:tabs>
+          <w:tab w:val="num" w:pos="5040"/>
+        </w:tabs>
+        <w:ind w:left="5040" w:hanging="360"/>
+      </w:pPr>
+      <w:rPr>
+        <w:rFonts w:ascii="Wingdings" w:hAnsi="Wingdings" w:hint="default"/>
+        <w:sz w:val="20"/>
+      </w:rPr>
+    </w:lvl>
+    <w:lvl w:ilvl="7" w:tentative="1">
+      <w:start w:val="1"/>
+      <w:numFmt w:val="bullet"/>
+      <w:lvlText w:val=""/>
+      <w:lvlJc w:val="left"/>
+      <w:pPr>
+        <w:tabs>
+          <w:tab w:val="num" w:pos="5760"/>
+        </w:tabs>
+        <w:ind w:left="5760" w:hanging="360"/>
+      </w:pPr>
+      <w:rPr>
+        <w:rFonts w:ascii="Wingdings" w:hAnsi="Wingdings" w:hint="default"/>
+        <w:sz w:val="20"/>
+      </w:rPr>
+    </w:lvl>
+    <w:lvl w:ilvl="8" w:tentative="1">
+      <w:start w:val="1"/>
+      <w:numFmt w:val="bullet"/>
+      <w:lvlText w:val=""/>
+      <w:lvlJc w:val="left"/>
+      <w:pPr>
+        <w:tabs>
+          <w:tab w:val="num" w:pos="6480"/>
+        </w:tabs>
+        <w:ind w:left="6480" w:hanging="360"/>
+      </w:pPr>
+      <w:rPr>
+        <w:rFonts w:ascii="Wingdings" w:hAnsi="Wingdings" w:hint="default"/>
+        <w:sz w:val="20"/>
+      </w:rPr>
+    </w:lvl>
+  </w:abstractNum>
   <w:num w:numId="1">
-    <w:abstractNumId w:val="2"/>
+    <w:abstractNumId w:val="4"/>
   </w:num>
   <w:num w:numId="2">
     <w:abstractNumId w:val="0"/>
   </w:num>
   <w:num w:numId="3">
-    <w:abstractNumId w:val="2"/>
+    <w:abstractNumId w:val="4"/>
   </w:num>
   <w:num w:numId="4">
     <w:abstractNumId w:val="0"/>
   </w:num>
   <w:num w:numId="5">
     <w:abstractNumId w:val="1"/>
+  </w:num>
+  <w:num w:numId="6">
+    <w:abstractNumId w:val="3"/>
+  </w:num>
+  <w:num w:numId="7">
+    <w:abstractNumId w:val="2"/>
   </w:num>
 </w:numbering>
 </file>

</xml_diff>

<commit_message>
page 6 post prepared as well
</commit_message>
<xml_diff>
--- a/posts.docx
+++ b/posts.docx
@@ -2357,6 +2357,696 @@
           <w:sz w:val="24"/>
           <w:szCs w:val="24"/>
         </w:rPr>
+        <w:t>Day 6: Time Analysis with Power BI!</w:t>
+      </w:r>
+      <w:r>
+        <w:rPr>
+          <w:rFonts w:ascii="Times New Roman" w:eastAsia="Times New Roman" w:hAnsi="Times New Roman" w:cs="Times New Roman"/>
+          <w:sz w:val="24"/>
+          <w:szCs w:val="24"/>
+        </w:rPr>
+        <w:t xml:space="preserve"> </w:t>
+      </w:r>
+      <w:r>
+        <w:rPr>
+          <w:rFonts w:ascii="Segoe UI Emoji" w:eastAsia="Times New Roman" w:hAnsi="Segoe UI Emoji" w:cs="Segoe UI Emoji"/>
+          <w:sz w:val="24"/>
+          <w:szCs w:val="24"/>
+        </w:rPr>
+        <w:t>⏳</w:t>
+      </w:r>
+    </w:p>
+    <w:p>
+      <w:pPr>
+        <w:spacing w:before="100" w:beforeAutospacing="1" w:after="100" w:afterAutospacing="1" w:line="240" w:lineRule="auto"/>
+        <w:rPr>
+          <w:rFonts w:ascii="Times New Roman" w:eastAsia="Times New Roman" w:hAnsi="Times New Roman" w:cs="Times New Roman"/>
+          <w:sz w:val="24"/>
+          <w:szCs w:val="24"/>
+        </w:rPr>
+      </w:pPr>
+      <w:r>
+        <w:rPr>
+          <w:rFonts w:ascii="Times New Roman" w:eastAsia="Times New Roman" w:hAnsi="Times New Roman" w:cs="Times New Roman"/>
+          <w:sz w:val="24"/>
+          <w:szCs w:val="24"/>
+        </w:rPr>
+        <w:t xml:space="preserve">Today’s focus is on understanding how sales, profit, and units sold evolve over time. The </w:t>
+      </w:r>
+      <w:r>
+        <w:rPr>
+          <w:rFonts w:ascii="Times New Roman" w:eastAsia="Times New Roman" w:hAnsi="Times New Roman" w:cs="Times New Roman"/>
+          <w:b/>
+          <w:bCs/>
+          <w:sz w:val="24"/>
+          <w:szCs w:val="24"/>
+        </w:rPr>
+        <w:t>Time Analysis</w:t>
+      </w:r>
+      <w:r>
+        <w:rPr>
+          <w:rFonts w:ascii="Times New Roman" w:eastAsia="Times New Roman" w:hAnsi="Times New Roman" w:cs="Times New Roman"/>
+          <w:sz w:val="24"/>
+          <w:szCs w:val="24"/>
+        </w:rPr>
+        <w:t xml:space="preserve"> page of my Power BI dashboard is designed to track performance trends and make historical comparisons.</w:t>
+      </w:r>
+    </w:p>
+    <w:p>
+      <w:pPr>
+        <w:spacing w:before="100" w:beforeAutospacing="1" w:after="100" w:afterAutospacing="1" w:line="240" w:lineRule="auto"/>
+        <w:rPr>
+          <w:rFonts w:ascii="Times New Roman" w:eastAsia="Times New Roman" w:hAnsi="Times New Roman" w:cs="Times New Roman"/>
+          <w:sz w:val="24"/>
+          <w:szCs w:val="24"/>
+        </w:rPr>
+      </w:pPr>
+      <w:r>
+        <w:rPr>
+          <w:rFonts w:ascii="Segoe UI Emoji" w:eastAsia="Times New Roman" w:hAnsi="Segoe UI Emoji" w:cs="Segoe UI Emoji"/>
+          <w:sz w:val="24"/>
+          <w:szCs w:val="24"/>
+        </w:rPr>
+        <w:t>🔍</w:t>
+      </w:r>
+      <w:r>
+        <w:rPr>
+          <w:rFonts w:ascii="Times New Roman" w:eastAsia="Times New Roman" w:hAnsi="Times New Roman" w:cs="Times New Roman"/>
+          <w:sz w:val="24"/>
+          <w:szCs w:val="24"/>
+        </w:rPr>
+        <w:t xml:space="preserve"> </w:t>
+      </w:r>
+      <w:r>
+        <w:rPr>
+          <w:rFonts w:ascii="Times New Roman" w:eastAsia="Times New Roman" w:hAnsi="Times New Roman" w:cs="Times New Roman"/>
+          <w:b/>
+          <w:bCs/>
+          <w:sz w:val="24"/>
+          <w:szCs w:val="24"/>
+        </w:rPr>
+        <w:t>Page 6: Time Analysis</w:t>
+      </w:r>
+      <w:r>
+        <w:rPr>
+          <w:rFonts w:ascii="Times New Roman" w:eastAsia="Times New Roman" w:hAnsi="Times New Roman" w:cs="Times New Roman"/>
+          <w:sz w:val="24"/>
+          <w:szCs w:val="24"/>
+        </w:rPr>
+        <w:t xml:space="preserve"> Here’s what I’ve included:</w:t>
+      </w:r>
+    </w:p>
+    <w:p>
+      <w:pPr>
+        <w:spacing w:before="100" w:beforeAutospacing="1" w:after="100" w:afterAutospacing="1" w:line="240" w:lineRule="auto"/>
+        <w:rPr>
+          <w:rFonts w:ascii="Times New Roman" w:eastAsia="Times New Roman" w:hAnsi="Times New Roman" w:cs="Times New Roman"/>
+          <w:sz w:val="24"/>
+          <w:szCs w:val="24"/>
+        </w:rPr>
+      </w:pPr>
+      <w:r>
+        <w:rPr>
+          <w:rFonts w:ascii="Times New Roman" w:eastAsia="Times New Roman" w:hAnsi="Times New Roman" w:cs="Times New Roman"/>
+          <w:sz w:val="24"/>
+          <w:szCs w:val="24"/>
+        </w:rPr>
+        <w:t>1️</w:t>
+      </w:r>
+      <w:r>
+        <w:rPr>
+          <w:rFonts w:ascii="Tahoma" w:eastAsia="Times New Roman" w:hAnsi="Tahoma" w:cs="Tahoma"/>
+          <w:sz w:val="24"/>
+          <w:szCs w:val="24"/>
+        </w:rPr>
+        <w:t>⃣</w:t>
+      </w:r>
+      <w:r>
+        <w:rPr>
+          <w:rFonts w:ascii="Times New Roman" w:eastAsia="Times New Roman" w:hAnsi="Times New Roman" w:cs="Times New Roman"/>
+          <w:sz w:val="24"/>
+          <w:szCs w:val="24"/>
+        </w:rPr>
+        <w:t xml:space="preserve"> </w:t>
+      </w:r>
+      <w:r>
+        <w:rPr>
+          <w:rFonts w:ascii="Times New Roman" w:eastAsia="Times New Roman" w:hAnsi="Times New Roman" w:cs="Times New Roman"/>
+          <w:b/>
+          <w:bCs/>
+          <w:sz w:val="24"/>
+          <w:szCs w:val="24"/>
+        </w:rPr>
+        <w:t>Line Chart</w:t>
+      </w:r>
+      <w:r>
+        <w:rPr>
+          <w:rFonts w:ascii="Times New Roman" w:eastAsia="Times New Roman" w:hAnsi="Times New Roman" w:cs="Times New Roman"/>
+          <w:sz w:val="24"/>
+          <w:szCs w:val="24"/>
+        </w:rPr>
+        <w:t xml:space="preserve">: Displays </w:t>
+      </w:r>
+      <w:r>
+        <w:rPr>
+          <w:rFonts w:ascii="Times New Roman" w:eastAsia="Times New Roman" w:hAnsi="Times New Roman" w:cs="Times New Roman"/>
+          <w:b/>
+          <w:bCs/>
+          <w:sz w:val="24"/>
+          <w:szCs w:val="24"/>
+        </w:rPr>
+        <w:t>Monthly Sales, Profit, and Units Sold</w:t>
+      </w:r>
+      <w:r>
+        <w:rPr>
+          <w:rFonts w:ascii="Times New Roman" w:eastAsia="Times New Roman" w:hAnsi="Times New Roman" w:cs="Times New Roman"/>
+          <w:sz w:val="24"/>
+          <w:szCs w:val="24"/>
+        </w:rPr>
+        <w:t xml:space="preserve"> for the selected year, making it easy to track key metrics month by month.</w:t>
+      </w:r>
+    </w:p>
+    <w:p>
+      <w:pPr>
+        <w:spacing w:before="100" w:beforeAutospacing="1" w:after="100" w:afterAutospacing="1" w:line="240" w:lineRule="auto"/>
+        <w:rPr>
+          <w:rFonts w:ascii="Times New Roman" w:eastAsia="Times New Roman" w:hAnsi="Times New Roman" w:cs="Times New Roman"/>
+          <w:sz w:val="24"/>
+          <w:szCs w:val="24"/>
+        </w:rPr>
+      </w:pPr>
+      <w:r>
+        <w:rPr>
+          <w:rFonts w:ascii="Times New Roman" w:eastAsia="Times New Roman" w:hAnsi="Times New Roman" w:cs="Times New Roman"/>
+          <w:sz w:val="24"/>
+          <w:szCs w:val="24"/>
+        </w:rPr>
+        <w:t>2️</w:t>
+      </w:r>
+      <w:r>
+        <w:rPr>
+          <w:rFonts w:ascii="Tahoma" w:eastAsia="Times New Roman" w:hAnsi="Tahoma" w:cs="Tahoma"/>
+          <w:sz w:val="24"/>
+          <w:szCs w:val="24"/>
+        </w:rPr>
+        <w:t>⃣</w:t>
+      </w:r>
+      <w:r>
+        <w:rPr>
+          <w:rFonts w:ascii="Times New Roman" w:eastAsia="Times New Roman" w:hAnsi="Times New Roman" w:cs="Times New Roman"/>
+          <w:sz w:val="24"/>
+          <w:szCs w:val="24"/>
+        </w:rPr>
+        <w:t xml:space="preserve"> </w:t>
+      </w:r>
+      <w:r>
+        <w:rPr>
+          <w:rFonts w:ascii="Times New Roman" w:eastAsia="Times New Roman" w:hAnsi="Times New Roman" w:cs="Times New Roman"/>
+          <w:b/>
+          <w:bCs/>
+          <w:sz w:val="24"/>
+          <w:szCs w:val="24"/>
+        </w:rPr>
+        <w:t>Clustered Column Chart</w:t>
+      </w:r>
+      <w:r>
+        <w:rPr>
+          <w:rFonts w:ascii="Times New Roman" w:eastAsia="Times New Roman" w:hAnsi="Times New Roman" w:cs="Times New Roman"/>
+          <w:sz w:val="24"/>
+          <w:szCs w:val="24"/>
+        </w:rPr>
+        <w:t xml:space="preserve">: Provides a </w:t>
+      </w:r>
+      <w:r>
+        <w:rPr>
+          <w:rFonts w:ascii="Times New Roman" w:eastAsia="Times New Roman" w:hAnsi="Times New Roman" w:cs="Times New Roman"/>
+          <w:b/>
+          <w:bCs/>
+          <w:sz w:val="24"/>
+          <w:szCs w:val="24"/>
+        </w:rPr>
+        <w:t>Yearly comparison of Gross Sales and Profit</w:t>
+      </w:r>
+      <w:r>
+        <w:rPr>
+          <w:rFonts w:ascii="Times New Roman" w:eastAsia="Times New Roman" w:hAnsi="Times New Roman" w:cs="Times New Roman"/>
+          <w:sz w:val="24"/>
+          <w:szCs w:val="24"/>
+        </w:rPr>
+        <w:t>, allowing stakeholders to assess growth trends and overall profitability year over year.</w:t>
+      </w:r>
+    </w:p>
+    <w:p>
+      <w:pPr>
+        <w:spacing w:before="100" w:beforeAutospacing="1" w:after="100" w:afterAutospacing="1" w:line="240" w:lineRule="auto"/>
+        <w:rPr>
+          <w:rFonts w:ascii="Times New Roman" w:eastAsia="Times New Roman" w:hAnsi="Times New Roman" w:cs="Times New Roman"/>
+          <w:sz w:val="24"/>
+          <w:szCs w:val="24"/>
+        </w:rPr>
+      </w:pPr>
+      <w:r>
+        <w:rPr>
+          <w:rFonts w:ascii="Times New Roman" w:eastAsia="Times New Roman" w:hAnsi="Times New Roman" w:cs="Times New Roman"/>
+          <w:sz w:val="24"/>
+          <w:szCs w:val="24"/>
+        </w:rPr>
+        <w:t>3️</w:t>
+      </w:r>
+      <w:r>
+        <w:rPr>
+          <w:rFonts w:ascii="Tahoma" w:eastAsia="Times New Roman" w:hAnsi="Tahoma" w:cs="Tahoma"/>
+          <w:sz w:val="24"/>
+          <w:szCs w:val="24"/>
+        </w:rPr>
+        <w:t>⃣</w:t>
+      </w:r>
+      <w:r>
+        <w:rPr>
+          <w:rFonts w:ascii="Times New Roman" w:eastAsia="Times New Roman" w:hAnsi="Times New Roman" w:cs="Times New Roman"/>
+          <w:sz w:val="24"/>
+          <w:szCs w:val="24"/>
+        </w:rPr>
+        <w:t xml:space="preserve"> </w:t>
+      </w:r>
+      <w:r>
+        <w:rPr>
+          <w:rFonts w:ascii="Times New Roman" w:eastAsia="Times New Roman" w:hAnsi="Times New Roman" w:cs="Times New Roman"/>
+          <w:b/>
+          <w:bCs/>
+          <w:sz w:val="24"/>
+          <w:szCs w:val="24"/>
+        </w:rPr>
+        <w:t>Area Chart</w:t>
+      </w:r>
+      <w:r>
+        <w:rPr>
+          <w:rFonts w:ascii="Times New Roman" w:eastAsia="Times New Roman" w:hAnsi="Times New Roman" w:cs="Times New Roman"/>
+          <w:sz w:val="24"/>
+          <w:szCs w:val="24"/>
+        </w:rPr>
+        <w:t xml:space="preserve">: Shows the </w:t>
+      </w:r>
+      <w:r>
+        <w:rPr>
+          <w:rFonts w:ascii="Times New Roman" w:eastAsia="Times New Roman" w:hAnsi="Times New Roman" w:cs="Times New Roman"/>
+          <w:b/>
+          <w:bCs/>
+          <w:sz w:val="24"/>
+          <w:szCs w:val="24"/>
+        </w:rPr>
+        <w:t>Cumulative Sales over the year</w:t>
+      </w:r>
+      <w:r>
+        <w:rPr>
+          <w:rFonts w:ascii="Times New Roman" w:eastAsia="Times New Roman" w:hAnsi="Times New Roman" w:cs="Times New Roman"/>
+          <w:sz w:val="24"/>
+          <w:szCs w:val="24"/>
+        </w:rPr>
+        <w:t>, broken down by month, which helps visualize the overall growth trajectory.</w:t>
+      </w:r>
+    </w:p>
+    <w:p>
+      <w:pPr>
+        <w:spacing w:before="100" w:beforeAutospacing="1" w:after="100" w:afterAutospacing="1" w:line="240" w:lineRule="auto"/>
+        <w:rPr>
+          <w:rFonts w:ascii="Times New Roman" w:eastAsia="Times New Roman" w:hAnsi="Times New Roman" w:cs="Times New Roman"/>
+          <w:sz w:val="24"/>
+          <w:szCs w:val="24"/>
+        </w:rPr>
+      </w:pPr>
+      <w:r>
+        <w:rPr>
+          <w:rFonts w:ascii="Times New Roman" w:eastAsia="Times New Roman" w:hAnsi="Times New Roman" w:cs="Times New Roman"/>
+          <w:sz w:val="24"/>
+          <w:szCs w:val="24"/>
+        </w:rPr>
+        <w:t>4️</w:t>
+      </w:r>
+      <w:r>
+        <w:rPr>
+          <w:rFonts w:ascii="Tahoma" w:eastAsia="Times New Roman" w:hAnsi="Tahoma" w:cs="Tahoma"/>
+          <w:sz w:val="24"/>
+          <w:szCs w:val="24"/>
+        </w:rPr>
+        <w:t>⃣</w:t>
+      </w:r>
+      <w:r>
+        <w:rPr>
+          <w:rFonts w:ascii="Times New Roman" w:eastAsia="Times New Roman" w:hAnsi="Times New Roman" w:cs="Times New Roman"/>
+          <w:sz w:val="24"/>
+          <w:szCs w:val="24"/>
+        </w:rPr>
+        <w:t xml:space="preserve"> </w:t>
+      </w:r>
+      <w:r>
+        <w:rPr>
+          <w:rFonts w:ascii="Times New Roman" w:eastAsia="Times New Roman" w:hAnsi="Times New Roman" w:cs="Times New Roman"/>
+          <w:b/>
+          <w:bCs/>
+          <w:sz w:val="24"/>
+          <w:szCs w:val="24"/>
+        </w:rPr>
+        <w:t>Calendar Heatmap</w:t>
+      </w:r>
+      <w:r>
+        <w:rPr>
+          <w:rFonts w:ascii="Times New Roman" w:eastAsia="Times New Roman" w:hAnsi="Times New Roman" w:cs="Times New Roman"/>
+          <w:sz w:val="24"/>
+          <w:szCs w:val="24"/>
+        </w:rPr>
+        <w:t xml:space="preserve">: Color-coded by volume or profit, this visual shows </w:t>
+      </w:r>
+      <w:r>
+        <w:rPr>
+          <w:rFonts w:ascii="Times New Roman" w:eastAsia="Times New Roman" w:hAnsi="Times New Roman" w:cs="Times New Roman"/>
+          <w:b/>
+          <w:bCs/>
+          <w:sz w:val="24"/>
+          <w:szCs w:val="24"/>
+        </w:rPr>
+        <w:t>Sales by Date</w:t>
+      </w:r>
+      <w:r>
+        <w:rPr>
+          <w:rFonts w:ascii="Times New Roman" w:eastAsia="Times New Roman" w:hAnsi="Times New Roman" w:cs="Times New Roman"/>
+          <w:sz w:val="24"/>
+          <w:szCs w:val="24"/>
+        </w:rPr>
+        <w:t>, making it easy to identify high and low performing days.</w:t>
+      </w:r>
+    </w:p>
+    <w:p>
+      <w:pPr>
+        <w:spacing w:before="100" w:beforeAutospacing="1" w:after="100" w:afterAutospacing="1" w:line="240" w:lineRule="auto"/>
+        <w:rPr>
+          <w:rFonts w:ascii="Times New Roman" w:eastAsia="Times New Roman" w:hAnsi="Times New Roman" w:cs="Times New Roman"/>
+          <w:sz w:val="24"/>
+          <w:szCs w:val="24"/>
+        </w:rPr>
+      </w:pPr>
+      <w:r>
+        <w:rPr>
+          <w:rFonts w:ascii="Segoe UI Emoji" w:eastAsia="Times New Roman" w:hAnsi="Segoe UI Emoji" w:cs="Segoe UI Emoji"/>
+          <w:sz w:val="24"/>
+          <w:szCs w:val="24"/>
+        </w:rPr>
+        <w:t>🎯</w:t>
+      </w:r>
+      <w:r>
+        <w:rPr>
+          <w:rFonts w:ascii="Times New Roman" w:eastAsia="Times New Roman" w:hAnsi="Times New Roman" w:cs="Times New Roman"/>
+          <w:sz w:val="24"/>
+          <w:szCs w:val="24"/>
+        </w:rPr>
+        <w:t xml:space="preserve"> </w:t>
+      </w:r>
+      <w:r>
+        <w:rPr>
+          <w:rFonts w:ascii="Times New Roman" w:eastAsia="Times New Roman" w:hAnsi="Times New Roman" w:cs="Times New Roman"/>
+          <w:b/>
+          <w:bCs/>
+          <w:sz w:val="24"/>
+          <w:szCs w:val="24"/>
+        </w:rPr>
+        <w:t>Interactive Features:</w:t>
+      </w:r>
+    </w:p>
+    <w:p>
+      <w:pPr>
+        <w:numPr>
+          <w:ilvl w:val="0"/>
+          <w:numId w:val="8"/>
+        </w:numPr>
+        <w:spacing w:before="100" w:beforeAutospacing="1" w:after="100" w:afterAutospacing="1" w:line="240" w:lineRule="auto"/>
+        <w:rPr>
+          <w:rFonts w:ascii="Times New Roman" w:eastAsia="Times New Roman" w:hAnsi="Times New Roman" w:cs="Times New Roman"/>
+          <w:sz w:val="24"/>
+          <w:szCs w:val="24"/>
+        </w:rPr>
+      </w:pPr>
+      <w:r>
+        <w:rPr>
+          <w:rFonts w:ascii="Times New Roman" w:eastAsia="Times New Roman" w:hAnsi="Times New Roman" w:cs="Times New Roman"/>
+          <w:b/>
+          <w:bCs/>
+          <w:sz w:val="24"/>
+          <w:szCs w:val="24"/>
+        </w:rPr>
+        <w:t>Slicers</w:t>
+      </w:r>
+      <w:r>
+        <w:rPr>
+          <w:rFonts w:ascii="Times New Roman" w:eastAsia="Times New Roman" w:hAnsi="Times New Roman" w:cs="Times New Roman"/>
+          <w:sz w:val="24"/>
+          <w:szCs w:val="24"/>
+        </w:rPr>
+        <w:t xml:space="preserve">: Filter the data by </w:t>
+      </w:r>
+      <w:r>
+        <w:rPr>
+          <w:rFonts w:ascii="Times New Roman" w:eastAsia="Times New Roman" w:hAnsi="Times New Roman" w:cs="Times New Roman"/>
+          <w:b/>
+          <w:bCs/>
+          <w:sz w:val="24"/>
+          <w:szCs w:val="24"/>
+        </w:rPr>
+        <w:t>Year, Month, Segment, Country, Product</w:t>
+      </w:r>
+      <w:r>
+        <w:rPr>
+          <w:rFonts w:ascii="Times New Roman" w:eastAsia="Times New Roman" w:hAnsi="Times New Roman" w:cs="Times New Roman"/>
+          <w:sz w:val="24"/>
+          <w:szCs w:val="24"/>
+        </w:rPr>
+        <w:t xml:space="preserve"> to analyze time-based performance at a more granular level.</w:t>
+      </w:r>
+    </w:p>
+    <w:p>
+      <w:pPr>
+        <w:spacing w:before="100" w:beforeAutospacing="1" w:after="100" w:afterAutospacing="1" w:line="240" w:lineRule="auto"/>
+        <w:rPr>
+          <w:rFonts w:ascii="Times New Roman" w:eastAsia="Times New Roman" w:hAnsi="Times New Roman" w:cs="Times New Roman"/>
+          <w:sz w:val="24"/>
+          <w:szCs w:val="24"/>
+        </w:rPr>
+      </w:pPr>
+      <w:r>
+        <w:rPr>
+          <w:rFonts w:ascii="Times New Roman" w:eastAsia="Times New Roman" w:hAnsi="Times New Roman" w:cs="Times New Roman"/>
+          <w:sz w:val="24"/>
+          <w:szCs w:val="24"/>
+        </w:rPr>
+        <w:t>This page is essential for recognizing seasonal patterns, identifying growth opportunities, and assessing how various factors affect performance over time.</w:t>
+      </w:r>
+    </w:p>
+    <w:p>
+      <w:pPr>
+        <w:spacing w:before="100" w:beforeAutospacing="1" w:after="100" w:afterAutospacing="1" w:line="240" w:lineRule="auto"/>
+        <w:rPr>
+          <w:rFonts w:ascii="Times New Roman" w:eastAsia="Times New Roman" w:hAnsi="Times New Roman" w:cs="Times New Roman"/>
+          <w:sz w:val="24"/>
+          <w:szCs w:val="24"/>
+        </w:rPr>
+      </w:pPr>
+      <w:r>
+        <w:rPr>
+          <w:rFonts w:ascii="Segoe UI Emoji" w:eastAsia="Times New Roman" w:hAnsi="Segoe UI Emoji" w:cs="Segoe UI Emoji"/>
+          <w:sz w:val="24"/>
+          <w:szCs w:val="24"/>
+        </w:rPr>
+        <w:t>💬</w:t>
+      </w:r>
+      <w:r>
+        <w:rPr>
+          <w:rFonts w:ascii="Times New Roman" w:eastAsia="Times New Roman" w:hAnsi="Times New Roman" w:cs="Times New Roman"/>
+          <w:sz w:val="24"/>
+          <w:szCs w:val="24"/>
+        </w:rPr>
+        <w:t xml:space="preserve"> How do you approach time-based analysis in your dashboards? Would love to hear your thoughts!</w:t>
+      </w:r>
+    </w:p>
+    <w:p>
+      <w:pPr>
+        <w:spacing w:before="100" w:beforeAutospacing="1" w:after="100" w:afterAutospacing="1" w:line="240" w:lineRule="auto"/>
+        <w:rPr>
+          <w:rFonts w:ascii="Times New Roman" w:eastAsia="Times New Roman" w:hAnsi="Times New Roman" w:cs="Times New Roman"/>
+          <w:sz w:val="24"/>
+          <w:szCs w:val="24"/>
+        </w:rPr>
+      </w:pPr>
+      <w:r>
+        <w:rPr>
+          <w:rFonts w:ascii="Times New Roman" w:eastAsia="Times New Roman" w:hAnsi="Times New Roman" w:cs="Times New Roman"/>
+          <w:sz w:val="24"/>
+          <w:szCs w:val="24"/>
+        </w:rPr>
+        <w:t>#</w:t>
+      </w:r>
+      <w:proofErr w:type="spellStart"/>
+      <w:r>
+        <w:rPr>
+          <w:rFonts w:ascii="Times New Roman" w:eastAsia="Times New Roman" w:hAnsi="Times New Roman" w:cs="Times New Roman"/>
+          <w:sz w:val="24"/>
+          <w:szCs w:val="24"/>
+        </w:rPr>
+        <w:t>PowerBI</w:t>
+      </w:r>
+      <w:proofErr w:type="spellEnd"/>
+      <w:r>
+        <w:rPr>
+          <w:rFonts w:ascii="Times New Roman" w:eastAsia="Times New Roman" w:hAnsi="Times New Roman" w:cs="Times New Roman"/>
+          <w:sz w:val="24"/>
+          <w:szCs w:val="24"/>
+        </w:rPr>
+        <w:t xml:space="preserve"> #</w:t>
+      </w:r>
+      <w:proofErr w:type="spellStart"/>
+      <w:r>
+        <w:rPr>
+          <w:rFonts w:ascii="Times New Roman" w:eastAsia="Times New Roman" w:hAnsi="Times New Roman" w:cs="Times New Roman"/>
+          <w:sz w:val="24"/>
+          <w:szCs w:val="24"/>
+        </w:rPr>
+        <w:t>DataVisualization</w:t>
+      </w:r>
+      <w:proofErr w:type="spellEnd"/>
+      <w:r>
+        <w:rPr>
+          <w:rFonts w:ascii="Times New Roman" w:eastAsia="Times New Roman" w:hAnsi="Times New Roman" w:cs="Times New Roman"/>
+          <w:sz w:val="24"/>
+          <w:szCs w:val="24"/>
+        </w:rPr>
+        <w:t xml:space="preserve"> #</w:t>
+      </w:r>
+      <w:proofErr w:type="spellStart"/>
+      <w:r>
+        <w:rPr>
+          <w:rFonts w:ascii="Times New Roman" w:eastAsia="Times New Roman" w:hAnsi="Times New Roman" w:cs="Times New Roman"/>
+          <w:sz w:val="24"/>
+          <w:szCs w:val="24"/>
+        </w:rPr>
+        <w:t>TimeAnalysis</w:t>
+      </w:r>
+      <w:proofErr w:type="spellEnd"/>
+      <w:r>
+        <w:rPr>
+          <w:rFonts w:ascii="Times New Roman" w:eastAsia="Times New Roman" w:hAnsi="Times New Roman" w:cs="Times New Roman"/>
+          <w:sz w:val="24"/>
+          <w:szCs w:val="24"/>
+        </w:rPr>
+        <w:t xml:space="preserve"> #</w:t>
+      </w:r>
+      <w:proofErr w:type="spellStart"/>
+      <w:r>
+        <w:rPr>
+          <w:rFonts w:ascii="Times New Roman" w:eastAsia="Times New Roman" w:hAnsi="Times New Roman" w:cs="Times New Roman"/>
+          <w:sz w:val="24"/>
+          <w:szCs w:val="24"/>
+        </w:rPr>
+        <w:t>DashboardDesign</w:t>
+      </w:r>
+      <w:proofErr w:type="spellEnd"/>
+      <w:r>
+        <w:rPr>
+          <w:rFonts w:ascii="Times New Roman" w:eastAsia="Times New Roman" w:hAnsi="Times New Roman" w:cs="Times New Roman"/>
+          <w:sz w:val="24"/>
+          <w:szCs w:val="24"/>
+        </w:rPr>
+        <w:t xml:space="preserve"> #</w:t>
+      </w:r>
+      <w:proofErr w:type="spellStart"/>
+      <w:r>
+        <w:rPr>
+          <w:rFonts w:ascii="Times New Roman" w:eastAsia="Times New Roman" w:hAnsi="Times New Roman" w:cs="Times New Roman"/>
+          <w:sz w:val="24"/>
+          <w:szCs w:val="24"/>
+        </w:rPr>
+        <w:t>BusinessIntelligence</w:t>
+      </w:r>
+      <w:proofErr w:type="spellEnd"/>
+      <w:r>
+        <w:rPr>
+          <w:rFonts w:ascii="Times New Roman" w:eastAsia="Times New Roman" w:hAnsi="Times New Roman" w:cs="Times New Roman"/>
+          <w:sz w:val="24"/>
+          <w:szCs w:val="24"/>
+        </w:rPr>
+        <w:t xml:space="preserve"> #</w:t>
+      </w:r>
+      <w:proofErr w:type="spellStart"/>
+      <w:r>
+        <w:rPr>
+          <w:rFonts w:ascii="Times New Roman" w:eastAsia="Times New Roman" w:hAnsi="Times New Roman" w:cs="Times New Roman"/>
+          <w:sz w:val="24"/>
+          <w:szCs w:val="24"/>
+        </w:rPr>
+        <w:t>MyDashboardJourney</w:t>
+      </w:r>
+      <w:proofErr w:type="spellEnd"/>
+      <w:r>
+        <w:rPr>
+          <w:rFonts w:ascii="Times New Roman" w:eastAsia="Times New Roman" w:hAnsi="Times New Roman" w:cs="Times New Roman"/>
+          <w:sz w:val="24"/>
+          <w:szCs w:val="24"/>
+        </w:rPr>
+        <w:t xml:space="preserve"> #</w:t>
+      </w:r>
+      <w:proofErr w:type="spellStart"/>
+      <w:r>
+        <w:rPr>
+          <w:rFonts w:ascii="Times New Roman" w:eastAsia="Times New Roman" w:hAnsi="Times New Roman" w:cs="Times New Roman"/>
+          <w:sz w:val="24"/>
+          <w:szCs w:val="24"/>
+        </w:rPr>
+        <w:t>DataScience</w:t>
+      </w:r>
+      <w:proofErr w:type="spellEnd"/>
+    </w:p>
+    <w:p>
+      <w:bookmarkStart w:id="0" w:name="_GoBack"/>
+      <w:bookmarkEnd w:id="0"/>
+    </w:p>
+    <w:p/>
+    <w:p/>
+    <w:p/>
+    <w:p/>
+    <w:p/>
+    <w:p/>
+    <w:p/>
+    <w:p/>
+    <w:p>
+      <w:pPr>
+        <w:spacing w:before="100" w:beforeAutospacing="1" w:after="100" w:afterAutospacing="1" w:line="240" w:lineRule="auto"/>
+        <w:rPr>
+          <w:rFonts w:ascii="Times New Roman" w:eastAsia="Times New Roman" w:hAnsi="Times New Roman" w:cs="Times New Roman"/>
+          <w:sz w:val="24"/>
+          <w:szCs w:val="24"/>
+        </w:rPr>
+      </w:pPr>
+      <w:r>
+        <w:rPr>
+          <w:rFonts w:ascii="Segoe UI Emoji" w:eastAsia="Times New Roman" w:hAnsi="Segoe UI Emoji" w:cs="Segoe UI Emoji"/>
+          <w:sz w:val="24"/>
+          <w:szCs w:val="24"/>
+        </w:rPr>
+        <w:t>🚀</w:t>
+      </w:r>
+      <w:r>
+        <w:rPr>
+          <w:rFonts w:ascii="Times New Roman" w:eastAsia="Times New Roman" w:hAnsi="Times New Roman" w:cs="Times New Roman"/>
+          <w:sz w:val="24"/>
+          <w:szCs w:val="24"/>
+        </w:rPr>
+        <w:t xml:space="preserve"> </w:t>
+      </w:r>
+      <w:r>
+        <w:rPr>
+          <w:rFonts w:ascii="Times New Roman" w:eastAsia="Times New Roman" w:hAnsi="Times New Roman" w:cs="Times New Roman"/>
+          <w:b/>
+          <w:bCs/>
+          <w:sz w:val="24"/>
+          <w:szCs w:val="24"/>
+        </w:rPr>
         <w:t>Day 7: Segment Performance with Power BI!</w:t>
       </w:r>
     </w:p>
@@ -2968,10 +3658,7 @@
       </w:r>
       <w:proofErr w:type="spellEnd"/>
     </w:p>
-    <w:p>
-      <w:bookmarkStart w:id="0" w:name="_GoBack"/>
-      <w:bookmarkEnd w:id="0"/>
-    </w:p>
+    <w:p/>
     <w:sectPr>
       <w:pgSz w:w="12240" w:h="15840"/>
       <w:pgMar w:top="1440" w:right="1440" w:bottom="1440" w:left="1440" w:header="720" w:footer="720" w:gutter="0"/>
@@ -2985,9 +3672,9 @@
 <file path=word/numbering.xml><?xml version="1.0" encoding="utf-8"?>
 <w:numbering xmlns:wpc="http://schemas.microsoft.com/office/word/2010/wordprocessingCanvas" xmlns:cx="http://schemas.microsoft.com/office/drawing/2014/chartex" xmlns:cx1="http://schemas.microsoft.com/office/drawing/2015/9/8/chartex" xmlns:cx2="http://schemas.microsoft.com/office/drawing/2015/10/21/chartex" xmlns:cx3="http://schemas.microsoft.com/office/drawing/2016/5/9/chartex" xmlns:cx4="http://schemas.microsoft.com/office/drawing/2016/5/10/chartex" xmlns:cx5="http://schemas.microsoft.com/office/drawing/2016/5/11/chartex" xmlns:cx6="http://schemas.microsoft.com/office/drawing/2016/5/12/chartex" xmlns:cx7="http://schemas.microsoft.com/office/drawing/2016/5/13/chartex" xmlns:cx8="http://schemas.microsoft.com/office/drawing/2016/5/14/chartex" xmlns:mc="http://schemas.openxmlformats.org/markup-compatibility/2006" xmlns:aink="http://schemas.microsoft.com/office/drawing/2016/ink" xmlns:am3d="http://schemas.microsoft.com/office/drawing/2017/model3d" xmlns:o="urn:schemas-microsoft-com:office:office" xmlns:r="http://schemas.openxmlformats.org/officeDocument/2006/relationships" xmlns:m="http://schemas.openxmlformats.org/officeDocument/2006/math" xmlns:v="urn:schemas-microsoft-com:vml" xmlns:wp14="http://schemas.microsoft.com/office/word/2010/wordprocessingDrawing" xmlns:wp="http://schemas.openxmlformats.org/drawingml/2006/wordprocessingDrawing" xmlns:w10="urn:schemas-microsoft-com:office:word" xmlns:w="http://schemas.openxmlformats.org/wordprocessingml/2006/main" xmlns:w14="http://schemas.microsoft.com/office/word/2010/wordml" xmlns:w15="http://schemas.microsoft.com/office/word/2012/wordml" xmlns:w16cid="http://schemas.microsoft.com/office/word/2016/wordml/cid" xmlns:w16se="http://schemas.microsoft.com/office/word/2015/wordml/symex" xmlns:wpg="http://schemas.microsoft.com/office/word/2010/wordprocessingGroup" xmlns:wpi="http://schemas.microsoft.com/office/word/2010/wordprocessingInk" xmlns:wne="http://schemas.microsoft.com/office/word/2006/wordml" xmlns:wps="http://schemas.microsoft.com/office/word/2010/wordprocessingShape" mc:Ignorable="w14 w15 w16se w16cid wp14">
   <w:abstractNum w:abstractNumId="0" w15:restartNumberingAfterBreak="0">
-    <w:nsid w:val="1F8A2F26"/>
+    <w:nsid w:val="19410E17"/>
     <w:multiLevelType w:val="multilevel"/>
-    <w:tmpl w:val="1076DE2E"/>
+    <w:tmpl w:val="85B03A60"/>
     <w:lvl w:ilvl="0">
       <w:start w:val="1"/>
       <w:numFmt w:val="bullet"/>
@@ -3134,9 +3821,9 @@
     </w:lvl>
   </w:abstractNum>
   <w:abstractNum w:abstractNumId="1" w15:restartNumberingAfterBreak="0">
-    <w:nsid w:val="233F668C"/>
+    <w:nsid w:val="1F8A2F26"/>
     <w:multiLevelType w:val="multilevel"/>
-    <w:tmpl w:val="CB56538C"/>
+    <w:tmpl w:val="1076DE2E"/>
     <w:lvl w:ilvl="0">
       <w:start w:val="1"/>
       <w:numFmt w:val="bullet"/>
@@ -3283,9 +3970,9 @@
     </w:lvl>
   </w:abstractNum>
   <w:abstractNum w:abstractNumId="2" w15:restartNumberingAfterBreak="0">
-    <w:nsid w:val="2B0E608C"/>
+    <w:nsid w:val="233F668C"/>
     <w:multiLevelType w:val="multilevel"/>
-    <w:tmpl w:val="70C0FAE8"/>
+    <w:tmpl w:val="CB56538C"/>
     <w:lvl w:ilvl="0">
       <w:start w:val="1"/>
       <w:numFmt w:val="bullet"/>
@@ -3432,9 +4119,9 @@
     </w:lvl>
   </w:abstractNum>
   <w:abstractNum w:abstractNumId="3" w15:restartNumberingAfterBreak="0">
-    <w:nsid w:val="438A4323"/>
+    <w:nsid w:val="2B0E608C"/>
     <w:multiLevelType w:val="multilevel"/>
-    <w:tmpl w:val="8E302F92"/>
+    <w:tmpl w:val="70C0FAE8"/>
     <w:lvl w:ilvl="0">
       <w:start w:val="1"/>
       <w:numFmt w:val="bullet"/>
@@ -3581,9 +4268,9 @@
     </w:lvl>
   </w:abstractNum>
   <w:abstractNum w:abstractNumId="4" w15:restartNumberingAfterBreak="0">
-    <w:nsid w:val="4C2D22FB"/>
+    <w:nsid w:val="438A4323"/>
     <w:multiLevelType w:val="multilevel"/>
-    <w:tmpl w:val="701A105E"/>
+    <w:tmpl w:val="8E302F92"/>
     <w:lvl w:ilvl="0">
       <w:start w:val="1"/>
       <w:numFmt w:val="bullet"/>
@@ -3729,26 +4416,178 @@
       </w:rPr>
     </w:lvl>
   </w:abstractNum>
+  <w:abstractNum w:abstractNumId="5" w15:restartNumberingAfterBreak="0">
+    <w:nsid w:val="4C2D22FB"/>
+    <w:multiLevelType w:val="multilevel"/>
+    <w:tmpl w:val="701A105E"/>
+    <w:lvl w:ilvl="0">
+      <w:start w:val="1"/>
+      <w:numFmt w:val="bullet"/>
+      <w:lvlText w:val=""/>
+      <w:lvlJc w:val="left"/>
+      <w:pPr>
+        <w:tabs>
+          <w:tab w:val="num" w:pos="720"/>
+        </w:tabs>
+        <w:ind w:left="720" w:hanging="360"/>
+      </w:pPr>
+      <w:rPr>
+        <w:rFonts w:ascii="Symbol" w:hAnsi="Symbol" w:hint="default"/>
+        <w:sz w:val="20"/>
+      </w:rPr>
+    </w:lvl>
+    <w:lvl w:ilvl="1" w:tentative="1">
+      <w:start w:val="1"/>
+      <w:numFmt w:val="bullet"/>
+      <w:lvlText w:val="o"/>
+      <w:lvlJc w:val="left"/>
+      <w:pPr>
+        <w:tabs>
+          <w:tab w:val="num" w:pos="1440"/>
+        </w:tabs>
+        <w:ind w:left="1440" w:hanging="360"/>
+      </w:pPr>
+      <w:rPr>
+        <w:rFonts w:ascii="Courier New" w:hAnsi="Courier New" w:hint="default"/>
+        <w:sz w:val="20"/>
+      </w:rPr>
+    </w:lvl>
+    <w:lvl w:ilvl="2" w:tentative="1">
+      <w:start w:val="1"/>
+      <w:numFmt w:val="bullet"/>
+      <w:lvlText w:val=""/>
+      <w:lvlJc w:val="left"/>
+      <w:pPr>
+        <w:tabs>
+          <w:tab w:val="num" w:pos="2160"/>
+        </w:tabs>
+        <w:ind w:left="2160" w:hanging="360"/>
+      </w:pPr>
+      <w:rPr>
+        <w:rFonts w:ascii="Wingdings" w:hAnsi="Wingdings" w:hint="default"/>
+        <w:sz w:val="20"/>
+      </w:rPr>
+    </w:lvl>
+    <w:lvl w:ilvl="3" w:tentative="1">
+      <w:start w:val="1"/>
+      <w:numFmt w:val="bullet"/>
+      <w:lvlText w:val=""/>
+      <w:lvlJc w:val="left"/>
+      <w:pPr>
+        <w:tabs>
+          <w:tab w:val="num" w:pos="2880"/>
+        </w:tabs>
+        <w:ind w:left="2880" w:hanging="360"/>
+      </w:pPr>
+      <w:rPr>
+        <w:rFonts w:ascii="Wingdings" w:hAnsi="Wingdings" w:hint="default"/>
+        <w:sz w:val="20"/>
+      </w:rPr>
+    </w:lvl>
+    <w:lvl w:ilvl="4" w:tentative="1">
+      <w:start w:val="1"/>
+      <w:numFmt w:val="bullet"/>
+      <w:lvlText w:val=""/>
+      <w:lvlJc w:val="left"/>
+      <w:pPr>
+        <w:tabs>
+          <w:tab w:val="num" w:pos="3600"/>
+        </w:tabs>
+        <w:ind w:left="3600" w:hanging="360"/>
+      </w:pPr>
+      <w:rPr>
+        <w:rFonts w:ascii="Wingdings" w:hAnsi="Wingdings" w:hint="default"/>
+        <w:sz w:val="20"/>
+      </w:rPr>
+    </w:lvl>
+    <w:lvl w:ilvl="5" w:tentative="1">
+      <w:start w:val="1"/>
+      <w:numFmt w:val="bullet"/>
+      <w:lvlText w:val=""/>
+      <w:lvlJc w:val="left"/>
+      <w:pPr>
+        <w:tabs>
+          <w:tab w:val="num" w:pos="4320"/>
+        </w:tabs>
+        <w:ind w:left="4320" w:hanging="360"/>
+      </w:pPr>
+      <w:rPr>
+        <w:rFonts w:ascii="Wingdings" w:hAnsi="Wingdings" w:hint="default"/>
+        <w:sz w:val="20"/>
+      </w:rPr>
+    </w:lvl>
+    <w:lvl w:ilvl="6" w:tentative="1">
+      <w:start w:val="1"/>
+      <w:numFmt w:val="bullet"/>
+      <w:lvlText w:val=""/>
+      <w:lvlJc w:val="left"/>
+      <w:pPr>
+        <w:tabs>
+          <w:tab w:val="num" w:pos="5040"/>
+        </w:tabs>
+        <w:ind w:left="5040" w:hanging="360"/>
+      </w:pPr>
+      <w:rPr>
+        <w:rFonts w:ascii="Wingdings" w:hAnsi="Wingdings" w:hint="default"/>
+        <w:sz w:val="20"/>
+      </w:rPr>
+    </w:lvl>
+    <w:lvl w:ilvl="7" w:tentative="1">
+      <w:start w:val="1"/>
+      <w:numFmt w:val="bullet"/>
+      <w:lvlText w:val=""/>
+      <w:lvlJc w:val="left"/>
+      <w:pPr>
+        <w:tabs>
+          <w:tab w:val="num" w:pos="5760"/>
+        </w:tabs>
+        <w:ind w:left="5760" w:hanging="360"/>
+      </w:pPr>
+      <w:rPr>
+        <w:rFonts w:ascii="Wingdings" w:hAnsi="Wingdings" w:hint="default"/>
+        <w:sz w:val="20"/>
+      </w:rPr>
+    </w:lvl>
+    <w:lvl w:ilvl="8" w:tentative="1">
+      <w:start w:val="1"/>
+      <w:numFmt w:val="bullet"/>
+      <w:lvlText w:val=""/>
+      <w:lvlJc w:val="left"/>
+      <w:pPr>
+        <w:tabs>
+          <w:tab w:val="num" w:pos="6480"/>
+        </w:tabs>
+        <w:ind w:left="6480" w:hanging="360"/>
+      </w:pPr>
+      <w:rPr>
+        <w:rFonts w:ascii="Wingdings" w:hAnsi="Wingdings" w:hint="default"/>
+        <w:sz w:val="20"/>
+      </w:rPr>
+    </w:lvl>
+  </w:abstractNum>
   <w:num w:numId="1">
+    <w:abstractNumId w:val="5"/>
+  </w:num>
+  <w:num w:numId="2">
+    <w:abstractNumId w:val="1"/>
+  </w:num>
+  <w:num w:numId="3">
+    <w:abstractNumId w:val="5"/>
+  </w:num>
+  <w:num w:numId="4">
+    <w:abstractNumId w:val="1"/>
+  </w:num>
+  <w:num w:numId="5">
+    <w:abstractNumId w:val="2"/>
+  </w:num>
+  <w:num w:numId="6">
     <w:abstractNumId w:val="4"/>
   </w:num>
-  <w:num w:numId="2">
-    <w:abstractNumId w:val="0"/>
-  </w:num>
-  <w:num w:numId="3">
-    <w:abstractNumId w:val="4"/>
-  </w:num>
-  <w:num w:numId="4">
-    <w:abstractNumId w:val="0"/>
-  </w:num>
-  <w:num w:numId="5">
-    <w:abstractNumId w:val="1"/>
-  </w:num>
-  <w:num w:numId="6">
+  <w:num w:numId="7">
     <w:abstractNumId w:val="3"/>
   </w:num>
-  <w:num w:numId="7">
-    <w:abstractNumId w:val="2"/>
+  <w:num w:numId="8">
+    <w:abstractNumId w:val="0"/>
   </w:num>
 </w:numbering>
 </file>

</xml_diff>